<commit_message>
Lab 2 - Lab version
</commit_message>
<xml_diff>
--- a/Lab2/lab_02_2023-24.docx
+++ b/Lab2/lab_02_2023-24.docx
@@ -4,7 +4,7 @@
   <w:body>
     <w:tbl>
       <w:tblPr>
-        <w:tblStyle w:val="TableGrid"/>
+        <w:tblStyle w:val="Grigliatabella"/>
         <w:tblW w:w="0" w:type="auto"/>
         <w:tblBorders>
           <w:insideH w:val="none" w:sz="0" w:space="0" w:color="auto"/>
@@ -192,7 +192,7 @@
           </w:p>
           <w:p>
             <w:pPr>
-              <w:pStyle w:val="ListParagraph"/>
+              <w:pStyle w:val="Paragrafoelenco"/>
               <w:numPr>
                 <w:ilvl w:val="0"/>
                 <w:numId w:val="13"/>
@@ -211,6 +211,7 @@
               </w:rPr>
               <w:t>program_</w:t>
             </w:r>
+            <w:proofErr w:type="gramStart"/>
             <w:r>
               <w:rPr>
                 <w:rFonts w:ascii="Courier New" w:hAnsi="Courier New" w:cs="Courier New"/>
@@ -229,6 +230,7 @@
               </w:rPr>
               <w:t>.s</w:t>
             </w:r>
+            <w:proofErr w:type="gramEnd"/>
             <w:r>
               <w:rPr>
                 <w:highlight w:val="yellow"/>
@@ -265,7 +267,7 @@
           </w:p>
           <w:p>
             <w:pPr>
-              <w:pStyle w:val="ListParagraph"/>
+              <w:pStyle w:val="Paragrafoelenco"/>
               <w:numPr>
                 <w:ilvl w:val="0"/>
                 <w:numId w:val="13"/>
@@ -583,12 +585,14 @@
       <w:r>
         <w:t xml:space="preserve">orwarding is </w:t>
       </w:r>
+      <w:proofErr w:type="gramStart"/>
       <w:r>
         <w:t>enable</w:t>
       </w:r>
       <w:r>
         <w:t>d</w:t>
       </w:r>
+      <w:proofErr w:type="gramEnd"/>
     </w:p>
     <w:p>
       <w:pPr>
@@ -599,8 +603,13 @@
         <w:jc w:val="both"/>
       </w:pPr>
       <w:r>
-        <w:t>Branch prediction is disabled</w:t>
-      </w:r>
+        <w:t xml:space="preserve">Branch prediction is </w:t>
+      </w:r>
+      <w:proofErr w:type="gramStart"/>
+      <w:r>
+        <w:t>disabled</w:t>
+      </w:r>
+      <w:proofErr w:type="gramEnd"/>
     </w:p>
     <w:p>
       <w:pPr>
@@ -611,8 +620,13 @@
         <w:jc w:val="both"/>
       </w:pPr>
       <w:r>
-        <w:t>Branch delay slot is disabled</w:t>
-      </w:r>
+        <w:t xml:space="preserve">Branch delay slot is </w:t>
+      </w:r>
+      <w:proofErr w:type="gramStart"/>
+      <w:r>
+        <w:t>disabled</w:t>
+      </w:r>
+      <w:proofErr w:type="gramEnd"/>
     </w:p>
     <w:p>
       <w:pPr>
@@ -702,6 +716,7 @@
         </w:rPr>
         <w:t>program_</w:t>
       </w:r>
+      <w:proofErr w:type="gramStart"/>
       <w:r>
         <w:rPr>
           <w:rFonts w:ascii="Courier New" w:hAnsi="Courier New" w:cs="Courier New"/>
@@ -718,6 +733,7 @@
         </w:rPr>
         <w:t>.s</w:t>
       </w:r>
+      <w:proofErr w:type="gramEnd"/>
       <w:r>
         <w:t xml:space="preserve">) for the </w:t>
       </w:r>
@@ -776,13 +792,22 @@
           <w:rFonts w:ascii="Arial Unicode MS" w:eastAsia="Arial Unicode MS" w:hAnsi="Arial Unicode MS" w:cs="Arial Unicode MS"/>
           <w:lang w:val="it-IT"/>
         </w:rPr>
-        <w:t>; i++){</w:t>
-      </w:r>
+        <w:t>; i+</w:t>
+      </w:r>
+      <w:proofErr w:type="gramStart"/>
       <w:r>
         <w:rPr>
           <w:rFonts w:ascii="Arial Unicode MS" w:eastAsia="Arial Unicode MS" w:hAnsi="Arial Unicode MS" w:cs="Arial Unicode MS"/>
           <w:lang w:val="it-IT"/>
         </w:rPr>
+        <w:t>+){</w:t>
+      </w:r>
+      <w:proofErr w:type="gramEnd"/>
+      <w:r>
+        <w:rPr>
+          <w:rFonts w:ascii="Arial Unicode MS" w:eastAsia="Arial Unicode MS" w:hAnsi="Arial Unicode MS" w:cs="Arial Unicode MS"/>
+          <w:lang w:val="it-IT"/>
+        </w:rPr>
         <w:tab/>
       </w:r>
     </w:p>
@@ -864,34 +889,43 @@
           <w:rFonts w:ascii="Arial Unicode MS" w:eastAsia="Arial Unicode MS" w:hAnsi="Arial Unicode MS" w:cs="Arial Unicode MS"/>
           <w:lang w:val="it-IT"/>
         </w:rPr>
-        <w:t xml:space="preserve"> v3[i]</w:t>
-      </w:r>
+        <w:t xml:space="preserve"> v3[i</w:t>
+      </w:r>
+      <w:proofErr w:type="gramStart"/>
       <w:r>
         <w:rPr>
           <w:rFonts w:ascii="Arial Unicode MS" w:eastAsia="Arial Unicode MS" w:hAnsi="Arial Unicode MS" w:cs="Arial Unicode MS"/>
           <w:lang w:val="it-IT"/>
         </w:rPr>
-        <w:t>)</w:t>
+        <w:t>]</w:t>
       </w:r>
       <w:r>
         <w:rPr>
           <w:rFonts w:ascii="Arial Unicode MS" w:eastAsia="Arial Unicode MS" w:hAnsi="Arial Unicode MS" w:cs="Arial Unicode MS"/>
           <w:lang w:val="it-IT"/>
         </w:rPr>
-        <w:t>+</w:t>
+        <w:t>)</w:t>
       </w:r>
       <w:r>
         <w:rPr>
           <w:rFonts w:ascii="Arial Unicode MS" w:eastAsia="Arial Unicode MS" w:hAnsi="Arial Unicode MS" w:cs="Arial Unicode MS"/>
           <w:lang w:val="it-IT"/>
         </w:rPr>
-        <w:t>v4[i]</w:t>
-      </w:r>
+        <w:t>+</w:t>
+      </w:r>
+      <w:proofErr w:type="gramEnd"/>
       <w:r>
         <w:rPr>
           <w:rFonts w:ascii="Arial Unicode MS" w:eastAsia="Arial Unicode MS" w:hAnsi="Arial Unicode MS" w:cs="Arial Unicode MS"/>
           <w:lang w:val="it-IT"/>
         </w:rPr>
+        <w:t>v4[i]</w:t>
+      </w:r>
+      <w:r>
+        <w:rPr>
+          <w:rFonts w:ascii="Arial Unicode MS" w:eastAsia="Arial Unicode MS" w:hAnsi="Arial Unicode MS" w:cs="Arial Unicode MS"/>
+          <w:lang w:val="it-IT"/>
+        </w:rPr>
         <w:t>;</w:t>
       </w:r>
     </w:p>
@@ -1068,7 +1102,7 @@
     </w:p>
     <w:p>
       <w:pPr>
-        <w:pStyle w:val="NoSpacing"/>
+        <w:pStyle w:val="Nessunaspaziatura"/>
         <w:spacing w:line="240" w:lineRule="exact"/>
         <w:ind w:left="709"/>
         <w:jc w:val="both"/>
@@ -1076,7 +1110,7 @@
     </w:p>
     <w:p>
       <w:pPr>
-        <w:pStyle w:val="NoSpacing"/>
+        <w:pStyle w:val="Nessunaspaziatura"/>
         <w:spacing w:line="240" w:lineRule="exact"/>
         <w:ind w:left="709"/>
         <w:jc w:val="both"/>
@@ -1259,7 +1293,7 @@
     </w:p>
     <w:p>
       <w:pPr>
-        <w:pStyle w:val="NoSpacing"/>
+        <w:pStyle w:val="Nessunaspaziatura"/>
         <w:spacing w:line="240" w:lineRule="exact"/>
         <w:ind w:left="709"/>
         <w:jc w:val="both"/>
@@ -1267,7 +1301,7 @@
     </w:p>
     <w:p>
       <w:pPr>
-        <w:pStyle w:val="NoSpacing"/>
+        <w:pStyle w:val="Nessunaspaziatura"/>
         <w:spacing w:line="240" w:lineRule="exact"/>
         <w:ind w:left="709"/>
         <w:jc w:val="both"/>
@@ -1286,7 +1320,7 @@
     </w:p>
     <w:p>
       <w:pPr>
-        <w:pStyle w:val="NoSpacing"/>
+        <w:pStyle w:val="Nessunaspaziatura"/>
         <w:spacing w:line="240" w:lineRule="exact"/>
         <w:ind w:left="709"/>
         <w:jc w:val="both"/>
@@ -1294,7 +1328,7 @@
     </w:p>
     <w:tbl>
       <w:tblPr>
-        <w:tblStyle w:val="TableGrid"/>
+        <w:tblStyle w:val="Grigliatabella"/>
         <w:tblW w:w="0" w:type="auto"/>
         <w:jc w:val="center"/>
         <w:tblLayout w:type="fixed"/>
@@ -1315,7 +1349,7 @@
           </w:tcPr>
           <w:p>
             <w:pPr>
-              <w:pStyle w:val="NoSpacing"/>
+              <w:pStyle w:val="Nessunaspaziatura"/>
               <w:spacing w:line="240" w:lineRule="exact"/>
               <w:jc w:val="center"/>
             </w:pPr>
@@ -1330,7 +1364,7 @@
           </w:tcPr>
           <w:p>
             <w:pPr>
-              <w:pStyle w:val="NoSpacing"/>
+              <w:pStyle w:val="Nessunaspaziatura"/>
               <w:spacing w:line="240" w:lineRule="exact"/>
               <w:jc w:val="center"/>
             </w:pPr>
@@ -1354,7 +1388,7 @@
           </w:tcPr>
           <w:p>
             <w:pPr>
-              <w:pStyle w:val="NoSpacing"/>
+              <w:pStyle w:val="Nessunaspaziatura"/>
               <w:spacing w:line="240" w:lineRule="exact"/>
               <w:jc w:val="center"/>
             </w:pPr>
@@ -1369,10 +1403,13 @@
           </w:tcPr>
           <w:p>
             <w:pPr>
-              <w:pStyle w:val="NoSpacing"/>
+              <w:pStyle w:val="Nessunaspaziatura"/>
               <w:spacing w:line="240" w:lineRule="exact"/>
               <w:jc w:val="center"/>
             </w:pPr>
+            <w:r>
+              <w:t>512</w:t>
+            </w:r>
           </w:p>
         </w:tc>
       </w:tr>
@@ -1387,7 +1424,7 @@
           </w:tcPr>
           <w:p>
             <w:pPr>
-              <w:pStyle w:val="NoSpacing"/>
+              <w:pStyle w:val="Nessunaspaziatura"/>
               <w:spacing w:line="240" w:lineRule="exact"/>
               <w:jc w:val="center"/>
             </w:pPr>
@@ -1402,10 +1439,13 @@
           </w:tcPr>
           <w:p>
             <w:pPr>
-              <w:pStyle w:val="NoSpacing"/>
+              <w:pStyle w:val="Nessunaspaziatura"/>
               <w:spacing w:line="240" w:lineRule="exact"/>
               <w:jc w:val="center"/>
             </w:pPr>
+            <w:r>
+              <w:t>512</w:t>
+            </w:r>
           </w:p>
         </w:tc>
       </w:tr>
@@ -1420,7 +1460,7 @@
           </w:tcPr>
           <w:p>
             <w:pPr>
-              <w:pStyle w:val="NoSpacing"/>
+              <w:pStyle w:val="Nessunaspaziatura"/>
               <w:spacing w:line="240" w:lineRule="exact"/>
               <w:jc w:val="center"/>
             </w:pPr>
@@ -1435,10 +1475,13 @@
           </w:tcPr>
           <w:p>
             <w:pPr>
-              <w:pStyle w:val="NoSpacing"/>
+              <w:pStyle w:val="Nessunaspaziatura"/>
               <w:spacing w:line="240" w:lineRule="exact"/>
               <w:jc w:val="center"/>
             </w:pPr>
+            <w:r>
+              <w:t>512</w:t>
+            </w:r>
           </w:p>
         </w:tc>
       </w:tr>
@@ -1453,7 +1496,7 @@
           </w:tcPr>
           <w:p>
             <w:pPr>
-              <w:pStyle w:val="NoSpacing"/>
+              <w:pStyle w:val="Nessunaspaziatura"/>
               <w:spacing w:line="240" w:lineRule="exact"/>
               <w:jc w:val="center"/>
             </w:pPr>
@@ -1468,10 +1511,13 @@
           </w:tcPr>
           <w:p>
             <w:pPr>
-              <w:pStyle w:val="NoSpacing"/>
+              <w:pStyle w:val="Nessunaspaziatura"/>
               <w:spacing w:line="240" w:lineRule="exact"/>
               <w:jc w:val="center"/>
             </w:pPr>
+            <w:r>
+              <w:t>512</w:t>
+            </w:r>
           </w:p>
         </w:tc>
       </w:tr>
@@ -1486,7 +1532,7 @@
           </w:tcPr>
           <w:p>
             <w:pPr>
-              <w:pStyle w:val="NoSpacing"/>
+              <w:pStyle w:val="Nessunaspaziatura"/>
               <w:spacing w:line="240" w:lineRule="exact"/>
               <w:jc w:val="center"/>
             </w:pPr>
@@ -1501,10 +1547,13 @@
           </w:tcPr>
           <w:p>
             <w:pPr>
-              <w:pStyle w:val="NoSpacing"/>
+              <w:pStyle w:val="Nessunaspaziatura"/>
               <w:spacing w:line="240" w:lineRule="exact"/>
               <w:jc w:val="center"/>
             </w:pPr>
+            <w:r>
+              <w:t>512</w:t>
+            </w:r>
           </w:p>
         </w:tc>
       </w:tr>
@@ -1519,7 +1568,7 @@
           </w:tcPr>
           <w:p>
             <w:pPr>
-              <w:pStyle w:val="NoSpacing"/>
+              <w:pStyle w:val="Nessunaspaziatura"/>
               <w:spacing w:line="240" w:lineRule="exact"/>
               <w:jc w:val="center"/>
             </w:pPr>
@@ -1534,10 +1583,13 @@
           </w:tcPr>
           <w:p>
             <w:pPr>
-              <w:pStyle w:val="NoSpacing"/>
+              <w:pStyle w:val="Nessunaspaziatura"/>
               <w:spacing w:line="240" w:lineRule="exact"/>
               <w:jc w:val="center"/>
             </w:pPr>
+            <w:r>
+              <w:t>512</w:t>
+            </w:r>
           </w:p>
         </w:tc>
       </w:tr>
@@ -1552,7 +1604,7 @@
           </w:tcPr>
           <w:p>
             <w:pPr>
-              <w:pStyle w:val="NoSpacing"/>
+              <w:pStyle w:val="Nessunaspaziatura"/>
               <w:spacing w:line="240" w:lineRule="exact"/>
               <w:jc w:val="center"/>
             </w:pPr>
@@ -1567,10 +1619,13 @@
           </w:tcPr>
           <w:p>
             <w:pPr>
-              <w:pStyle w:val="NoSpacing"/>
+              <w:pStyle w:val="Nessunaspaziatura"/>
               <w:spacing w:line="240" w:lineRule="exact"/>
               <w:jc w:val="center"/>
             </w:pPr>
+            <w:r>
+              <w:t>512</w:t>
+            </w:r>
           </w:p>
         </w:tc>
       </w:tr>
@@ -1585,7 +1640,7 @@
           </w:tcPr>
           <w:p>
             <w:pPr>
-              <w:pStyle w:val="NoSpacing"/>
+              <w:pStyle w:val="Nessunaspaziatura"/>
               <w:spacing w:line="240" w:lineRule="exact"/>
               <w:jc w:val="center"/>
             </w:pPr>
@@ -1600,29 +1655,48 @@
           </w:tcPr>
           <w:p>
             <w:pPr>
-              <w:pStyle w:val="NoSpacing"/>
+              <w:pStyle w:val="Nessunaspaziatura"/>
               <w:spacing w:line="240" w:lineRule="exact"/>
               <w:jc w:val="center"/>
             </w:pPr>
+            <w:r>
+              <w:t>3584</w:t>
+            </w:r>
           </w:p>
         </w:tc>
       </w:tr>
     </w:tbl>
     <w:p>
       <w:pPr>
-        <w:pStyle w:val="NoSpacing"/>
+        <w:pStyle w:val="Nessunaspaziatura"/>
         <w:spacing w:line="240" w:lineRule="exact"/>
         <w:jc w:val="both"/>
       </w:pPr>
       <w:r>
         <w:lastRenderedPageBreak/>
         <w:tab/>
-        <w:t>Are there any issues? Yes, where and why? No ? Do you need to change something?</w:t>
-      </w:r>
-    </w:p>
-    <w:p>
-      <w:pPr>
-        <w:pStyle w:val="NoSpacing"/>
+        <w:t xml:space="preserve">Are there any issues? Yes, </w:t>
+      </w:r>
+      <w:proofErr w:type="gramStart"/>
+      <w:r>
+        <w:t>where</w:t>
+      </w:r>
+      <w:proofErr w:type="gramEnd"/>
+      <w:r>
+        <w:t xml:space="preserve"> and why? </w:t>
+      </w:r>
+      <w:proofErr w:type="gramStart"/>
+      <w:r>
+        <w:t>No ?</w:t>
+      </w:r>
+      <w:proofErr w:type="gramEnd"/>
+      <w:r>
+        <w:t xml:space="preserve"> Do you need to change something?</w:t>
+      </w:r>
+    </w:p>
+    <w:p>
+      <w:pPr>
+        <w:pStyle w:val="Nessunaspaziatura"/>
         <w:spacing w:line="240" w:lineRule="exact"/>
         <w:jc w:val="both"/>
       </w:pPr>
@@ -1638,7 +1712,7 @@
     </w:p>
     <w:tbl>
       <w:tblPr>
-        <w:tblStyle w:val="TableGrid"/>
+        <w:tblStyle w:val="Grigliatabella"/>
         <w:tblW w:w="0" w:type="auto"/>
         <w:jc w:val="center"/>
         <w:tblLook w:val="04A0" w:firstRow="1" w:lastRow="0" w:firstColumn="1" w:lastColumn="0" w:noHBand="0" w:noVBand="1"/>
@@ -1657,7 +1731,7 @@
           </w:tcPr>
           <w:p>
             <w:pPr>
-              <w:pStyle w:val="NoSpacing"/>
+              <w:pStyle w:val="Nessunaspaziatura"/>
               <w:spacing w:line="240" w:lineRule="exact"/>
               <w:jc w:val="both"/>
             </w:pPr>
@@ -1667,13 +1741,88 @@
             <w:r>
               <w:t>:</w:t>
             </w:r>
+            <w:r>
+              <w:t xml:space="preserve"> Non </w:t>
+            </w:r>
+            <w:proofErr w:type="spellStart"/>
+            <w:r>
+              <w:t>c’è</w:t>
+            </w:r>
+            <w:proofErr w:type="spellEnd"/>
+            <w:r>
+              <w:t xml:space="preserve"> </w:t>
+            </w:r>
+            <w:proofErr w:type="spellStart"/>
+            <w:r>
+              <w:t>abbastanza</w:t>
+            </w:r>
+            <w:proofErr w:type="spellEnd"/>
+            <w:r>
+              <w:t xml:space="preserve"> </w:t>
+            </w:r>
+            <w:proofErr w:type="spellStart"/>
+            <w:r>
+              <w:t>memoria</w:t>
+            </w:r>
+            <w:proofErr w:type="spellEnd"/>
+            <w:r>
+              <w:t xml:space="preserve">, </w:t>
+            </w:r>
+            <w:proofErr w:type="spellStart"/>
+            <w:r>
+              <w:t>si</w:t>
+            </w:r>
+            <w:proofErr w:type="spellEnd"/>
+            <w:r>
+              <w:t xml:space="preserve"> </w:t>
+            </w:r>
+            <w:proofErr w:type="spellStart"/>
+            <w:r>
+              <w:t>aumenta</w:t>
+            </w:r>
+            <w:proofErr w:type="spellEnd"/>
+            <w:r>
+              <w:t xml:space="preserve"> il data bus a 12, per </w:t>
+            </w:r>
+            <w:proofErr w:type="spellStart"/>
+            <w:r>
+              <w:t>ottenere</w:t>
+            </w:r>
+            <w:proofErr w:type="spellEnd"/>
+            <w:r>
+              <w:t xml:space="preserve"> 4K bytes, </w:t>
+            </w:r>
+            <w:proofErr w:type="spellStart"/>
+            <w:r>
+              <w:t>adatti</w:t>
+            </w:r>
+            <w:proofErr w:type="spellEnd"/>
+            <w:r>
+              <w:t xml:space="preserve"> a </w:t>
+            </w:r>
+            <w:proofErr w:type="spellStart"/>
+            <w:r>
+              <w:t>contenere</w:t>
+            </w:r>
+            <w:proofErr w:type="spellEnd"/>
+            <w:r>
+              <w:t xml:space="preserve"> </w:t>
+            </w:r>
+            <w:proofErr w:type="spellStart"/>
+            <w:r>
+              <w:t>i</w:t>
+            </w:r>
+            <w:proofErr w:type="spellEnd"/>
+            <w:r>
+              <w:t xml:space="preserve"> 3584 bytes necessary.</w:t>
+            </w:r>
           </w:p>
         </w:tc>
       </w:tr>
     </w:tbl>
     <w:p>
       <w:pPr>
-        <w:pStyle w:val="NoSpacing"/>
+        <w:pStyle w:val="Nessunaspaziatura"/>
         <w:spacing w:line="240" w:lineRule="exact"/>
         <w:jc w:val="both"/>
       </w:pPr>
@@ -1683,7 +1832,7 @@
     </w:p>
     <w:p>
       <w:pPr>
-        <w:pStyle w:val="NoSpacing"/>
+        <w:pStyle w:val="Nessunaspaziatura"/>
         <w:spacing w:line="240" w:lineRule="exact"/>
         <w:ind w:left="709"/>
         <w:jc w:val="both"/>
@@ -1691,7 +1840,7 @@
     </w:p>
     <w:p>
       <w:pPr>
-        <w:pStyle w:val="NoSpacing"/>
+        <w:pStyle w:val="Nessunaspaziatura"/>
         <w:spacing w:line="240" w:lineRule="exact"/>
         <w:jc w:val="both"/>
       </w:pPr>
@@ -1729,7 +1878,15 @@
         <w:t xml:space="preserve">. Split the vectors elements in multiple lines </w:t>
       </w:r>
       <w:r>
-        <w:t xml:space="preserve">(it also increases the  readability) </w:t>
+        <w:t xml:space="preserve">(it also increases </w:t>
+      </w:r>
+      <w:proofErr w:type="gramStart"/>
+      <w:r>
+        <w:t>the  readability</w:t>
+      </w:r>
+      <w:proofErr w:type="gramEnd"/>
+      <w:r>
+        <w:t xml:space="preserve">) </w:t>
       </w:r>
       <w:r>
         <w:t>.</w:t>
@@ -1763,18 +1920,21 @@
         </w:rPr>
         <w:t xml:space="preserve"> </w:t>
       </w:r>
+      <w:proofErr w:type="spellStart"/>
       <w:r>
         <w:rPr>
           <w:color w:val="FF0000"/>
         </w:rPr>
         <w:t>my_fancy_vector</w:t>
       </w:r>
+      <w:proofErr w:type="spellEnd"/>
       <w:r>
         <w:rPr>
           <w:color w:val="FF0000"/>
         </w:rPr>
-        <w:t xml:space="preserve">: </w:t>
-      </w:r>
+        <w:t>:</w:t>
+      </w:r>
+      <w:proofErr w:type="gramStart"/>
       <w:r>
         <w:rPr>
           <w:color w:val="FF0000"/>
@@ -1785,20 +1945,33 @@
         <w:rPr>
           <w:color w:val="FF0000"/>
         </w:rPr>
-        <w:t>.byte 4, 5 ,7, 8</w:t>
-      </w:r>
-    </w:p>
-    <w:p>
-      <w:pPr>
-        <w:jc w:val="both"/>
+        <w:t xml:space="preserve"> </w:t>
+      </w:r>
+      <w:r>
         <w:rPr>
           <w:color w:val="FF0000"/>
         </w:rPr>
-      </w:pPr>
+        <w:t>.byte</w:t>
+      </w:r>
+      <w:proofErr w:type="gramEnd"/>
       <w:r>
         <w:rPr>
           <w:color w:val="FF0000"/>
         </w:rPr>
+        <w:t xml:space="preserve"> 4, 5 ,7, 8</w:t>
+      </w:r>
+    </w:p>
+    <w:p>
+      <w:pPr>
+        <w:jc w:val="both"/>
+        <w:rPr>
+          <w:color w:val="FF0000"/>
+        </w:rPr>
+      </w:pPr>
+      <w:r>
+        <w:rPr>
+          <w:color w:val="FF0000"/>
+        </w:rPr>
         <w:tab/>
       </w:r>
       <w:r>
@@ -1825,24 +1998,32 @@
         </w:rPr>
         <w:tab/>
       </w:r>
+      <w:proofErr w:type="gramStart"/>
       <w:r>
         <w:rPr>
           <w:color w:val="FF0000"/>
         </w:rPr>
-        <w:t>.byte 5,77, 8</w:t>
-      </w:r>
-    </w:p>
-    <w:p>
-      <w:pPr>
-        <w:jc w:val="both"/>
+        <w:t>.byte</w:t>
+      </w:r>
+      <w:proofErr w:type="gramEnd"/>
+      <w:r>
         <w:rPr>
           <w:color w:val="FF0000"/>
         </w:rPr>
-      </w:pPr>
-      <w:r>
+        <w:t xml:space="preserve"> 5,77, 8</w:t>
+      </w:r>
+    </w:p>
+    <w:p>
+      <w:pPr>
+        <w:jc w:val="both"/>
         <w:rPr>
           <w:color w:val="FF0000"/>
         </w:rPr>
+      </w:pPr>
+      <w:r>
+        <w:rPr>
+          <w:color w:val="FF0000"/>
+        </w:rPr>
         <w:tab/>
       </w:r>
       <w:r>
@@ -1868,7 +2049,20 @@
           <w:color w:val="FF0000"/>
         </w:rPr>
         <w:tab/>
-        <w:t xml:space="preserve">.byte …… </w:t>
+      </w:r>
+      <w:proofErr w:type="gramStart"/>
+      <w:r>
+        <w:rPr>
+          <w:color w:val="FF0000"/>
+        </w:rPr>
+        <w:t>.byte</w:t>
+      </w:r>
+      <w:proofErr w:type="gramEnd"/>
+      <w:r>
+        <w:rPr>
+          <w:color w:val="FF0000"/>
+        </w:rPr>
+        <w:t xml:space="preserve"> …… </w:t>
       </w:r>
     </w:p>
     <w:p>
@@ -2156,6 +2350,7 @@
       <w:r>
         <w:t>Count manually, the number of the different instructions (</w:t>
       </w:r>
+      <w:proofErr w:type="spellStart"/>
       <w:r>
         <w:rPr>
           <w:i/>
@@ -2171,9 +2366,15 @@
         </w:rPr>
         <w:t>i</w:t>
       </w:r>
-      <w:r>
-        <w:t>) executed in the program</w:t>
-      </w:r>
+      <w:proofErr w:type="spellEnd"/>
+      <w:r>
+        <w:t xml:space="preserve">) executed in the </w:t>
+      </w:r>
+      <w:proofErr w:type="gramStart"/>
+      <w:r>
+        <w:t>program</w:t>
+      </w:r>
+      <w:proofErr w:type="gramEnd"/>
     </w:p>
     <w:p>
       <w:pPr>
@@ -2186,6 +2387,7 @@
       <w:r>
         <w:t xml:space="preserve">Assume that the </w:t>
       </w:r>
+      <w:proofErr w:type="spellStart"/>
       <w:r>
         <w:rPr>
           <w:i/>
@@ -2201,6 +2403,7 @@
         </w:rPr>
         <w:t>i</w:t>
       </w:r>
+      <w:proofErr w:type="spellEnd"/>
       <w:r>
         <w:t xml:space="preserve"> for every type of instructions equals the number of clock cycles in the instruction EXE stage, for example:</w:t>
       </w:r>
@@ -2300,7 +2503,7 @@
     </w:p>
     <w:p>
       <w:pPr>
-        <w:pStyle w:val="ListParagraph"/>
+        <w:pStyle w:val="Paragrafoelenco"/>
         <w:numPr>
           <w:ilvl w:val="3"/>
           <w:numId w:val="14"/>
@@ -2330,7 +2533,7 @@
     </w:p>
     <w:p>
       <w:pPr>
-        <w:pStyle w:val="ListParagraph"/>
+        <w:pStyle w:val="Paragrafoelenco"/>
         <w:ind w:left="1800"/>
       </w:pPr>
       <w:r>
@@ -2339,7 +2542,7 @@
     </w:p>
     <w:p>
       <w:pPr>
-        <w:pStyle w:val="ListParagraph"/>
+        <w:pStyle w:val="Paragrafoelenco"/>
         <w:numPr>
           <w:ilvl w:val="3"/>
           <w:numId w:val="14"/>
@@ -2364,13 +2567,13 @@
     </w:p>
     <w:p>
       <w:pPr>
-        <w:pStyle w:val="ListParagraph"/>
+        <w:pStyle w:val="Paragrafoelenco"/>
         <w:ind w:left="1800"/>
       </w:pPr>
     </w:p>
     <w:p>
       <w:pPr>
-        <w:pStyle w:val="ListParagraph"/>
+        <w:pStyle w:val="Paragrafoelenco"/>
       </w:pPr>
       <w:r>
         <w:t>Table 1</w:t>
@@ -2381,7 +2584,7 @@
     </w:p>
     <w:tbl>
       <w:tblPr>
-        <w:tblStyle w:val="TableGrid"/>
+        <w:tblStyle w:val="Grigliatabella"/>
         <w:tblW w:w="8080" w:type="dxa"/>
         <w:tblInd w:w="846" w:type="dxa"/>
         <w:tblLook w:val="04A0" w:firstRow="1" w:lastRow="0" w:firstColumn="1" w:lastColumn="0" w:noHBand="0" w:noVBand="1"/>
@@ -2474,6 +2677,7 @@
               </w:rPr>
               <w:t>program_</w:t>
             </w:r>
+            <w:proofErr w:type="gramStart"/>
             <w:r>
               <w:rPr>
                 <w:rFonts w:ascii="Courier New" w:hAnsi="Courier New" w:cs="Courier New"/>
@@ -2486,6 +2690,7 @@
               </w:rPr>
               <w:t>.S</w:t>
             </w:r>
+            <w:proofErr w:type="gramEnd"/>
           </w:p>
         </w:tc>
         <w:tc>
@@ -2496,6 +2701,20 @@
             <w:pPr>
               <w:jc w:val="both"/>
             </w:pPr>
+            <w:r>
+              <w:t>3.78</w:t>
+            </w:r>
+            <w:r>
+              <w:t>2</w:t>
+            </w:r>
+            <w:r>
+              <w:t xml:space="preserve"> </w:t>
+            </w:r>
+            <w:proofErr w:type="spellStart"/>
+            <w:r>
+              <w:t>ms</w:t>
+            </w:r>
+            <w:proofErr w:type="spellEnd"/>
           </w:p>
         </w:tc>
         <w:tc>
@@ -2506,6 +2725,20 @@
             <w:pPr>
               <w:jc w:val="both"/>
             </w:pPr>
+            <w:r>
+              <w:t>3.2</w:t>
+            </w:r>
+            <w:r>
+              <w:t>70</w:t>
+            </w:r>
+            <w:r>
+              <w:t xml:space="preserve"> </w:t>
+            </w:r>
+            <w:proofErr w:type="spellStart"/>
+            <w:r>
+              <w:t>ms</w:t>
+            </w:r>
+            <w:proofErr w:type="spellEnd"/>
           </w:p>
         </w:tc>
         <w:tc>
@@ -2516,6 +2749,20 @@
             <w:pPr>
               <w:jc w:val="both"/>
             </w:pPr>
+            <w:r>
+              <w:t>3.14</w:t>
+            </w:r>
+            <w:r>
+              <w:t>2</w:t>
+            </w:r>
+            <w:r>
+              <w:t xml:space="preserve"> </w:t>
+            </w:r>
+            <w:proofErr w:type="spellStart"/>
+            <w:r>
+              <w:t>ms</w:t>
+            </w:r>
+            <w:proofErr w:type="spellEnd"/>
           </w:p>
         </w:tc>
       </w:tr>
@@ -2541,16 +2788,21 @@
     </w:p>
     <w:p>
       <w:pPr>
-        <w:pStyle w:val="ListParagraph"/>
+        <w:pStyle w:val="Paragrafoelenco"/>
         <w:ind w:left="360" w:firstLine="360"/>
       </w:pPr>
       <w:r>
-        <w:t>Table 2: CPU time using the simulator</w:t>
-      </w:r>
+        <w:t xml:space="preserve">Table 2: CPU time using the </w:t>
+      </w:r>
+      <w:proofErr w:type="gramStart"/>
+      <w:r>
+        <w:t>simulator</w:t>
+      </w:r>
+      <w:proofErr w:type="gramEnd"/>
     </w:p>
     <w:tbl>
       <w:tblPr>
-        <w:tblStyle w:val="TableGrid"/>
+        <w:tblStyle w:val="Grigliatabella"/>
         <w:tblW w:w="8080" w:type="dxa"/>
         <w:tblInd w:w="846" w:type="dxa"/>
         <w:tblLook w:val="04A0" w:firstRow="1" w:lastRow="0" w:firstColumn="1" w:lastColumn="0" w:noHBand="0" w:noVBand="1"/>
@@ -2643,6 +2895,7 @@
               </w:rPr>
               <w:t>program_</w:t>
             </w:r>
+            <w:proofErr w:type="gramStart"/>
             <w:r>
               <w:rPr>
                 <w:rFonts w:ascii="Courier New" w:hAnsi="Courier New" w:cs="Courier New"/>
@@ -2655,6 +2908,7 @@
               </w:rPr>
               <w:t>.S</w:t>
             </w:r>
+            <w:proofErr w:type="gramEnd"/>
           </w:p>
         </w:tc>
         <w:tc>
@@ -2665,6 +2919,20 @@
             <w:pPr>
               <w:jc w:val="both"/>
             </w:pPr>
+            <w:r>
+              <w:t>3.46</w:t>
+            </w:r>
+            <w:r>
+              <w:t>8</w:t>
+            </w:r>
+            <w:r>
+              <w:t xml:space="preserve"> </w:t>
+            </w:r>
+            <w:proofErr w:type="spellStart"/>
+            <w:r>
+              <w:t>ms</w:t>
+            </w:r>
+            <w:proofErr w:type="spellEnd"/>
           </w:p>
         </w:tc>
         <w:tc>
@@ -2675,6 +2943,20 @@
             <w:pPr>
               <w:jc w:val="both"/>
             </w:pPr>
+            <w:r>
+              <w:t>2.95</w:t>
+            </w:r>
+            <w:r>
+              <w:t>6</w:t>
+            </w:r>
+            <w:r>
+              <w:t xml:space="preserve"> </w:t>
+            </w:r>
+            <w:proofErr w:type="spellStart"/>
+            <w:r>
+              <w:t>ms</w:t>
+            </w:r>
+            <w:proofErr w:type="spellEnd"/>
           </w:p>
         </w:tc>
         <w:tc>
@@ -2685,6 +2967,20 @@
             <w:pPr>
               <w:jc w:val="both"/>
             </w:pPr>
+            <w:r>
+              <w:t>2.82</w:t>
+            </w:r>
+            <w:r>
+              <w:t>8</w:t>
+            </w:r>
+            <w:r>
+              <w:t xml:space="preserve"> </w:t>
+            </w:r>
+            <w:proofErr w:type="spellStart"/>
+            <w:r>
+              <w:t>ms</w:t>
+            </w:r>
+            <w:proofErr w:type="spellEnd"/>
           </w:p>
         </w:tc>
       </w:tr>
@@ -2696,17 +2992,38 @@
     </w:p>
     <w:p>
       <w:pPr>
-        <w:pStyle w:val="NoSpacing"/>
+        <w:pStyle w:val="Nessunaspaziatura"/>
         <w:spacing w:line="240" w:lineRule="exact"/>
         <w:jc w:val="both"/>
       </w:pPr>
-      <w:r>
-        <w:t>Are there any difference? If yes, where and why? If Not, provide some comments in the following:</w:t>
-      </w:r>
-    </w:p>
-    <w:p>
-      <w:pPr>
-        <w:pStyle w:val="NoSpacing"/>
+      <w:proofErr w:type="gramStart"/>
+      <w:r>
+        <w:t>Are</w:t>
+      </w:r>
+      <w:proofErr w:type="gramEnd"/>
+      <w:r>
+        <w:t xml:space="preserve"> there any difference? If yes, </w:t>
+      </w:r>
+      <w:proofErr w:type="gramStart"/>
+      <w:r>
+        <w:t>where</w:t>
+      </w:r>
+      <w:proofErr w:type="gramEnd"/>
+      <w:r>
+        <w:t xml:space="preserve"> and why? If </w:t>
+      </w:r>
+      <w:proofErr w:type="gramStart"/>
+      <w:r>
+        <w:t>Not</w:t>
+      </w:r>
+      <w:proofErr w:type="gramEnd"/>
+      <w:r>
+        <w:t>, provide some comments in the following:</w:t>
+      </w:r>
+    </w:p>
+    <w:p>
+      <w:pPr>
+        <w:pStyle w:val="Nessunaspaziatura"/>
         <w:spacing w:line="240" w:lineRule="exact"/>
         <w:jc w:val="both"/>
       </w:pPr>
@@ -2722,7 +3039,7 @@
     </w:p>
     <w:tbl>
       <w:tblPr>
-        <w:tblStyle w:val="TableGrid"/>
+        <w:tblStyle w:val="Grigliatabella"/>
         <w:tblW w:w="0" w:type="auto"/>
         <w:jc w:val="center"/>
         <w:tblLook w:val="04A0" w:firstRow="1" w:lastRow="0" w:firstColumn="1" w:lastColumn="0" w:noHBand="0" w:noVBand="1"/>
@@ -2741,13 +3058,117 @@
           </w:tcPr>
           <w:p>
             <w:pPr>
-              <w:pStyle w:val="NoSpacing"/>
+              <w:pStyle w:val="Nessunaspaziatura"/>
               <w:spacing w:line="240" w:lineRule="exact"/>
               <w:jc w:val="both"/>
             </w:pPr>
             <w:r>
               <w:t>Your answer:</w:t>
             </w:r>
+            <w:r>
+              <w:t xml:space="preserve"> </w:t>
+            </w:r>
+            <w:proofErr w:type="spellStart"/>
+            <w:r>
+              <w:t>Essendo</w:t>
+            </w:r>
+            <w:proofErr w:type="spellEnd"/>
+            <w:r>
+              <w:t xml:space="preserve"> il forwarding </w:t>
+            </w:r>
+            <w:proofErr w:type="spellStart"/>
+            <w:r>
+              <w:t>abilitato</w:t>
+            </w:r>
+            <w:proofErr w:type="spellEnd"/>
+            <w:r>
+              <w:t xml:space="preserve">, </w:t>
+            </w:r>
+            <w:proofErr w:type="spellStart"/>
+            <w:r>
+              <w:t>si</w:t>
+            </w:r>
+            <w:proofErr w:type="spellEnd"/>
+            <w:r>
+              <w:t xml:space="preserve"> ha CPI &gt; 1, </w:t>
+            </w:r>
+            <w:proofErr w:type="spellStart"/>
+            <w:r>
+              <w:t>perciò</w:t>
+            </w:r>
+            <w:proofErr w:type="spellEnd"/>
+            <w:r>
+              <w:t xml:space="preserve"> il </w:t>
+            </w:r>
+            <w:proofErr w:type="spellStart"/>
+            <w:r>
+              <w:t>simulatore</w:t>
+            </w:r>
+            <w:proofErr w:type="spellEnd"/>
+            <w:r>
+              <w:t xml:space="preserve"> </w:t>
+            </w:r>
+            <w:proofErr w:type="spellStart"/>
+            <w:r>
+              <w:t>impiega</w:t>
+            </w:r>
+            <w:proofErr w:type="spellEnd"/>
+            <w:r>
+              <w:t xml:space="preserve"> </w:t>
+            </w:r>
+            <w:proofErr w:type="spellStart"/>
+            <w:r>
+              <w:t>meno</w:t>
+            </w:r>
+            <w:proofErr w:type="spellEnd"/>
+            <w:r>
+              <w:t xml:space="preserve"> </w:t>
+            </w:r>
+            <w:proofErr w:type="spellStart"/>
+            <w:r>
+              <w:t>cicli</w:t>
+            </w:r>
+            <w:proofErr w:type="spellEnd"/>
+            <w:r>
+              <w:t xml:space="preserve"> di clock, a </w:t>
+            </w:r>
+            <w:proofErr w:type="spellStart"/>
+            <w:r>
+              <w:t>prescindere</w:t>
+            </w:r>
+            <w:proofErr w:type="spellEnd"/>
+            <w:r>
+              <w:t xml:space="preserve"> </w:t>
+            </w:r>
+            <w:proofErr w:type="spellStart"/>
+            <w:r>
+              <w:t>dalla</w:t>
+            </w:r>
+            <w:proofErr w:type="spellEnd"/>
+            <w:r>
+              <w:t xml:space="preserve"> </w:t>
+            </w:r>
+            <w:proofErr w:type="spellStart"/>
+            <w:r>
+              <w:t>presenza</w:t>
+            </w:r>
+            <w:proofErr w:type="spellEnd"/>
+            <w:r>
+              <w:t xml:space="preserve"> di </w:t>
+            </w:r>
+            <w:proofErr w:type="spellStart"/>
+            <w:r>
+              <w:t>dipendenze</w:t>
+            </w:r>
+            <w:proofErr w:type="spellEnd"/>
+            <w:r>
+              <w:t xml:space="preserve"> di </w:t>
+            </w:r>
+            <w:proofErr w:type="spellStart"/>
+            <w:r>
+              <w:t>dato</w:t>
+            </w:r>
+            <w:proofErr w:type="spellEnd"/>
           </w:p>
         </w:tc>
       </w:tr>
@@ -2802,7 +3223,15 @@
         <w:t xml:space="preserve"> and</w:t>
       </w:r>
       <w:r>
-        <w:t xml:space="preserve"> compute how many clock cycles the program</w:t>
+        <w:t xml:space="preserve"> compute how many </w:t>
+      </w:r>
+      <w:proofErr w:type="gramStart"/>
+      <w:r>
+        <w:t>clock</w:t>
+      </w:r>
+      <w:proofErr w:type="gramEnd"/>
+      <w:r>
+        <w:t xml:space="preserve"> cycles the program</w:t>
       </w:r>
       <w:r>
         <w:t xml:space="preserve"> takes</w:t>
@@ -2829,12 +3258,17 @@
         <w:t xml:space="preserve">Table </w:t>
       </w:r>
       <w:r>
-        <w:t>3: forwarding disabled</w:t>
-      </w:r>
+        <w:t xml:space="preserve">3: forwarding </w:t>
+      </w:r>
+      <w:proofErr w:type="gramStart"/>
+      <w:r>
+        <w:t>disabled</w:t>
+      </w:r>
+      <w:proofErr w:type="gramEnd"/>
     </w:p>
     <w:tbl>
       <w:tblPr>
-        <w:tblStyle w:val="TableGrid"/>
+        <w:tblStyle w:val="Grigliatabella"/>
         <w:tblW w:w="0" w:type="auto"/>
         <w:tblInd w:w="1080" w:type="dxa"/>
         <w:tblLook w:val="04A0" w:firstRow="1" w:lastRow="0" w:firstColumn="1" w:lastColumn="0" w:noHBand="0" w:noVBand="1"/>
@@ -2898,6 +3332,7 @@
               </w:rPr>
               <w:t>program_</w:t>
             </w:r>
+            <w:proofErr w:type="gramStart"/>
             <w:r>
               <w:rPr>
                 <w:rFonts w:ascii="Courier New" w:hAnsi="Courier New" w:cs="Courier New"/>
@@ -2910,6 +3345,7 @@
               </w:rPr>
               <w:t>.S</w:t>
             </w:r>
+            <w:proofErr w:type="gramEnd"/>
           </w:p>
         </w:tc>
         <w:tc>
@@ -2920,6 +3356,12 @@
             <w:pPr>
               <w:jc w:val="both"/>
             </w:pPr>
+            <w:r>
+              <w:t>47</w:t>
+            </w:r>
+            <w:r>
+              <w:t>49</w:t>
+            </w:r>
           </w:p>
         </w:tc>
         <w:tc>
@@ -2930,6 +3372,12 @@
             <w:pPr>
               <w:jc w:val="both"/>
             </w:pPr>
+            <w:r>
+              <w:t>0.24</w:t>
+            </w:r>
+            <w:r>
+              <w:t>4</w:t>
+            </w:r>
           </w:p>
         </w:tc>
       </w:tr>
@@ -2993,21 +3441,21 @@
     </w:p>
     <w:tbl>
       <w:tblPr>
-        <w:tblStyle w:val="TableGrid"/>
+        <w:tblStyle w:val="Grigliatabella"/>
         <w:tblW w:w="8521" w:type="dxa"/>
         <w:tblInd w:w="360" w:type="dxa"/>
         <w:tblLook w:val="04A0" w:firstRow="1" w:lastRow="0" w:firstColumn="1" w:lastColumn="0" w:noHBand="0" w:noVBand="1"/>
       </w:tblPr>
       <w:tblGrid>
-        <w:gridCol w:w="1903"/>
-        <w:gridCol w:w="827"/>
-        <w:gridCol w:w="827"/>
-        <w:gridCol w:w="827"/>
-        <w:gridCol w:w="828"/>
-        <w:gridCol w:w="827"/>
-        <w:gridCol w:w="827"/>
-        <w:gridCol w:w="827"/>
-        <w:gridCol w:w="828"/>
+        <w:gridCol w:w="1801"/>
+        <w:gridCol w:w="937"/>
+        <w:gridCol w:w="793"/>
+        <w:gridCol w:w="937"/>
+        <w:gridCol w:w="793"/>
+        <w:gridCol w:w="937"/>
+        <w:gridCol w:w="793"/>
+        <w:gridCol w:w="937"/>
+        <w:gridCol w:w="793"/>
       </w:tblGrid>
       <w:tr>
         <w:trPr>
@@ -3015,7 +3463,7 @@
         </w:trPr>
         <w:tc>
           <w:tcPr>
-            <w:tcW w:w="1903" w:type="dxa"/>
+            <w:tcW w:w="1894" w:type="dxa"/>
           </w:tcPr>
           <w:p>
             <w:pPr>
@@ -3028,7 +3476,7 @@
         </w:tc>
         <w:tc>
           <w:tcPr>
-            <w:tcW w:w="1654" w:type="dxa"/>
+            <w:tcW w:w="1761" w:type="dxa"/>
             <w:gridSpan w:val="2"/>
           </w:tcPr>
           <w:p>
@@ -3042,7 +3490,7 @@
         </w:tc>
         <w:tc>
           <w:tcPr>
-            <w:tcW w:w="1655" w:type="dxa"/>
+            <w:tcW w:w="1619" w:type="dxa"/>
             <w:gridSpan w:val="2"/>
           </w:tcPr>
           <w:p>
@@ -3056,7 +3504,7 @@
         </w:tc>
         <w:tc>
           <w:tcPr>
-            <w:tcW w:w="1654" w:type="dxa"/>
+            <w:tcW w:w="1619" w:type="dxa"/>
             <w:gridSpan w:val="2"/>
           </w:tcPr>
           <w:p>
@@ -3070,7 +3518,7 @@
         </w:tc>
         <w:tc>
           <w:tcPr>
-            <w:tcW w:w="1655" w:type="dxa"/>
+            <w:tcW w:w="1628" w:type="dxa"/>
             <w:gridSpan w:val="2"/>
           </w:tcPr>
           <w:p>
@@ -3089,7 +3537,7 @@
         </w:trPr>
         <w:tc>
           <w:tcPr>
-            <w:tcW w:w="1903" w:type="dxa"/>
+            <w:tcW w:w="1894" w:type="dxa"/>
             <w:vAlign w:val="center"/>
           </w:tcPr>
           <w:p>
@@ -3103,7 +3551,7 @@
         </w:tc>
         <w:tc>
           <w:tcPr>
-            <w:tcW w:w="827" w:type="dxa"/>
+            <w:tcW w:w="937" w:type="dxa"/>
             <w:vAlign w:val="center"/>
           </w:tcPr>
           <w:p>
@@ -3123,7 +3571,7 @@
         </w:tc>
         <w:tc>
           <w:tcPr>
-            <w:tcW w:w="827" w:type="dxa"/>
+            <w:tcW w:w="824" w:type="dxa"/>
             <w:vAlign w:val="center"/>
           </w:tcPr>
           <w:p>
@@ -3143,7 +3591,7 @@
         </w:tc>
         <w:tc>
           <w:tcPr>
-            <w:tcW w:w="827" w:type="dxa"/>
+            <w:tcW w:w="812" w:type="dxa"/>
             <w:vAlign w:val="center"/>
           </w:tcPr>
           <w:p>
@@ -3163,7 +3611,7 @@
         </w:tc>
         <w:tc>
           <w:tcPr>
-            <w:tcW w:w="828" w:type="dxa"/>
+            <w:tcW w:w="807" w:type="dxa"/>
             <w:vAlign w:val="center"/>
           </w:tcPr>
           <w:p>
@@ -3183,7 +3631,7 @@
         </w:tc>
         <w:tc>
           <w:tcPr>
-            <w:tcW w:w="827" w:type="dxa"/>
+            <w:tcW w:w="812" w:type="dxa"/>
             <w:vAlign w:val="center"/>
           </w:tcPr>
           <w:p>
@@ -3203,7 +3651,7 @@
         </w:tc>
         <w:tc>
           <w:tcPr>
-            <w:tcW w:w="827" w:type="dxa"/>
+            <w:tcW w:w="807" w:type="dxa"/>
             <w:vAlign w:val="center"/>
           </w:tcPr>
           <w:p>
@@ -3223,7 +3671,7 @@
         </w:tc>
         <w:tc>
           <w:tcPr>
-            <w:tcW w:w="827" w:type="dxa"/>
+            <w:tcW w:w="822" w:type="dxa"/>
             <w:vAlign w:val="center"/>
           </w:tcPr>
           <w:p>
@@ -3243,7 +3691,7 @@
         </w:tc>
         <w:tc>
           <w:tcPr>
-            <w:tcW w:w="828" w:type="dxa"/>
+            <w:tcW w:w="806" w:type="dxa"/>
             <w:vAlign w:val="center"/>
           </w:tcPr>
           <w:p>
@@ -3268,7 +3716,7 @@
         </w:trPr>
         <w:tc>
           <w:tcPr>
-            <w:tcW w:w="1903" w:type="dxa"/>
+            <w:tcW w:w="1894" w:type="dxa"/>
             <w:vAlign w:val="center"/>
           </w:tcPr>
           <w:p>
@@ -3284,23 +3732,39 @@
               </w:rPr>
               <w:t>Program_</w:t>
             </w:r>
+            <w:proofErr w:type="gramStart"/>
             <w:r>
               <w:rPr>
                 <w:rFonts w:ascii="Courier New" w:hAnsi="Courier New" w:cs="Courier New"/>
               </w:rPr>
-              <w:t>1</w:t>
-            </w:r>
-            <w:r>
+              <w:t>1.S</w:t>
+            </w:r>
+            <w:proofErr w:type="gramEnd"/>
+          </w:p>
+        </w:tc>
+        <w:tc>
+          <w:tcPr>
+            <w:tcW w:w="937" w:type="dxa"/>
+            <w:vAlign w:val="center"/>
+          </w:tcPr>
+          <w:p>
+            <w:pPr>
+              <w:jc w:val="center"/>
               <w:rPr>
                 <w:rFonts w:ascii="Courier New" w:hAnsi="Courier New" w:cs="Courier New"/>
               </w:rPr>
-              <w:t>.S</w:t>
-            </w:r>
-          </w:p>
-        </w:tc>
-        <w:tc>
-          <w:tcPr>
-            <w:tcW w:w="827" w:type="dxa"/>
+            </w:pPr>
+            <w:r>
+              <w:rPr>
+                <w:rFonts w:ascii="Courier New" w:hAnsi="Courier New" w:cs="Courier New"/>
+              </w:rPr>
+              <w:t>0.334</w:t>
+            </w:r>
+          </w:p>
+        </w:tc>
+        <w:tc>
+          <w:tcPr>
+            <w:tcW w:w="824" w:type="dxa"/>
             <w:vAlign w:val="center"/>
           </w:tcPr>
           <w:p>
@@ -3310,11 +3774,23 @@
                 <w:rFonts w:ascii="Courier New" w:hAnsi="Courier New" w:cs="Courier New"/>
               </w:rPr>
             </w:pPr>
-          </w:p>
-        </w:tc>
-        <w:tc>
-          <w:tcPr>
-            <w:tcW w:w="827" w:type="dxa"/>
+            <w:r>
+              <w:rPr>
+                <w:rFonts w:ascii="Courier New" w:hAnsi="Courier New" w:cs="Courier New"/>
+              </w:rPr>
+              <w:t>346</w:t>
+            </w:r>
+            <w:r>
+              <w:rPr>
+                <w:rFonts w:ascii="Courier New" w:hAnsi="Courier New" w:cs="Courier New"/>
+              </w:rPr>
+              <w:t>8</w:t>
+            </w:r>
+          </w:p>
+        </w:tc>
+        <w:tc>
+          <w:tcPr>
+            <w:tcW w:w="812" w:type="dxa"/>
             <w:vAlign w:val="center"/>
           </w:tcPr>
           <w:p>
@@ -3324,12 +3800,17 @@
                 <w:rFonts w:ascii="Courier New" w:hAnsi="Courier New" w:cs="Courier New"/>
               </w:rPr>
             </w:pPr>
-          </w:p>
-        </w:tc>
-        <w:tc>
-          <w:tcPr>
-            <w:tcW w:w="1655" w:type="dxa"/>
-            <w:gridSpan w:val="2"/>
+            <w:r>
+              <w:rPr>
+                <w:rFonts w:ascii="Courier New" w:hAnsi="Courier New" w:cs="Courier New"/>
+              </w:rPr>
+              <w:t>0.247</w:t>
+            </w:r>
+          </w:p>
+        </w:tc>
+        <w:tc>
+          <w:tcPr>
+            <w:tcW w:w="807" w:type="dxa"/>
             <w:vAlign w:val="center"/>
           </w:tcPr>
           <w:p>
@@ -3339,12 +3820,23 @@
                 <w:rFonts w:ascii="Courier New" w:hAnsi="Courier New" w:cs="Courier New"/>
               </w:rPr>
             </w:pPr>
-          </w:p>
-        </w:tc>
-        <w:tc>
-          <w:tcPr>
-            <w:tcW w:w="1654" w:type="dxa"/>
-            <w:gridSpan w:val="2"/>
+            <w:r>
+              <w:rPr>
+                <w:rFonts w:ascii="Courier New" w:hAnsi="Courier New" w:cs="Courier New"/>
+              </w:rPr>
+              <w:t>468</w:t>
+            </w:r>
+            <w:r>
+              <w:rPr>
+                <w:rFonts w:ascii="Courier New" w:hAnsi="Courier New" w:cs="Courier New"/>
+              </w:rPr>
+              <w:t>8</w:t>
+            </w:r>
+          </w:p>
+        </w:tc>
+        <w:tc>
+          <w:tcPr>
+            <w:tcW w:w="812" w:type="dxa"/>
             <w:vAlign w:val="center"/>
           </w:tcPr>
           <w:p>
@@ -3354,12 +3846,23 @@
                 <w:rFonts w:ascii="Courier New" w:hAnsi="Courier New" w:cs="Courier New"/>
               </w:rPr>
             </w:pPr>
-          </w:p>
-        </w:tc>
-        <w:tc>
-          <w:tcPr>
-            <w:tcW w:w="1655" w:type="dxa"/>
-            <w:gridSpan w:val="2"/>
+            <w:r>
+              <w:rPr>
+                <w:rFonts w:ascii="Courier New" w:hAnsi="Courier New" w:cs="Courier New"/>
+              </w:rPr>
+              <w:t>0.</w:t>
+            </w:r>
+            <w:r>
+              <w:rPr>
+                <w:rFonts w:ascii="Courier New" w:hAnsi="Courier New" w:cs="Courier New"/>
+              </w:rPr>
+              <w:t>244</w:t>
+            </w:r>
+          </w:p>
+        </w:tc>
+        <w:tc>
+          <w:tcPr>
+            <w:tcW w:w="807" w:type="dxa"/>
             <w:vAlign w:val="center"/>
           </w:tcPr>
           <w:p>
@@ -3369,13 +3872,65 @@
                 <w:rFonts w:ascii="Courier New" w:hAnsi="Courier New" w:cs="Courier New"/>
               </w:rPr>
             </w:pPr>
+            <w:r>
+              <w:rPr>
+                <w:rFonts w:ascii="Courier New" w:hAnsi="Courier New" w:cs="Courier New"/>
+              </w:rPr>
+              <w:t>4749</w:t>
+            </w:r>
+          </w:p>
+        </w:tc>
+        <w:tc>
+          <w:tcPr>
+            <w:tcW w:w="814" w:type="dxa"/>
+            <w:vAlign w:val="center"/>
+          </w:tcPr>
+          <w:p>
+            <w:pPr>
+              <w:jc w:val="center"/>
+              <w:rPr>
+                <w:rFonts w:ascii="Courier New" w:hAnsi="Courier New" w:cs="Courier New"/>
+              </w:rPr>
+            </w:pPr>
+            <w:r>
+              <w:rPr>
+                <w:rFonts w:ascii="Courier New" w:hAnsi="Courier New" w:cs="Courier New"/>
+              </w:rPr>
+              <w:t>0.340</w:t>
+            </w:r>
+          </w:p>
+        </w:tc>
+        <w:tc>
+          <w:tcPr>
+            <w:tcW w:w="814" w:type="dxa"/>
+            <w:vAlign w:val="center"/>
+          </w:tcPr>
+          <w:p>
+            <w:pPr>
+              <w:jc w:val="center"/>
+              <w:rPr>
+                <w:rFonts w:ascii="Courier New" w:hAnsi="Courier New" w:cs="Courier New"/>
+              </w:rPr>
+            </w:pPr>
+            <w:r>
+              <w:rPr>
+                <w:rFonts w:ascii="Courier New" w:hAnsi="Courier New" w:cs="Courier New"/>
+              </w:rPr>
+              <w:t>340</w:t>
+            </w:r>
+            <w:r>
+              <w:rPr>
+                <w:rFonts w:ascii="Courier New" w:hAnsi="Courier New" w:cs="Courier New"/>
+              </w:rPr>
+              <w:t>7</w:t>
+            </w:r>
           </w:p>
         </w:tc>
       </w:tr>
     </w:tbl>
     <w:p>
       <w:pPr>
-        <w:pStyle w:val="ListParagraph"/>
+        <w:pStyle w:val="Paragrafoelenco"/>
         <w:jc w:val="both"/>
         <w:rPr>
           <w:u w:val="single"/>
@@ -3384,7 +3939,7 @@
     </w:p>
     <w:p>
       <w:pPr>
-        <w:pStyle w:val="ListParagraph"/>
+        <w:pStyle w:val="Paragrafoelenco"/>
         <w:jc w:val="both"/>
         <w:rPr>
           <w:u w:val="single"/>
@@ -3393,7 +3948,7 @@
     </w:p>
     <w:p>
       <w:pPr>
-        <w:pStyle w:val="ListParagraph"/>
+        <w:pStyle w:val="Paragrafoelenco"/>
         <w:jc w:val="both"/>
         <w:rPr>
           <w:u w:val="single"/>
@@ -3402,7 +3957,7 @@
     </w:p>
     <w:p>
       <w:pPr>
-        <w:pStyle w:val="ListParagraph"/>
+        <w:pStyle w:val="Paragrafoelenco"/>
         <w:jc w:val="both"/>
         <w:rPr>
           <w:u w:val="single"/>
@@ -3411,7 +3966,7 @@
     </w:p>
     <w:p>
       <w:pPr>
-        <w:pStyle w:val="ListParagraph"/>
+        <w:pStyle w:val="Paragrafoelenco"/>
         <w:jc w:val="both"/>
         <w:rPr>
           <w:u w:val="single"/>
@@ -3462,7 +4017,7 @@
           <v:shape id="Object 6" o:spid="_x0000_s2051" type="#_x0000_t75" alt="" style="position:absolute;left:0;text-align:left;margin-left:36.3pt;margin-top:2.95pt;width:408.35pt;height:49pt;z-index:251668480;visibility:visible;mso-wrap-edited:f;mso-width-percent:0;mso-height-percent:0;mso-width-percent:0;mso-height-percent:0">
             <v:imagedata r:id="rId9" o:title=""/>
           </v:shape>
-          <o:OLEObject Type="Embed" ProgID="Equation.3" ShapeID="Object 6" DrawAspect="Content" ObjectID="_1759063376" r:id="rId10"/>
+          <o:OLEObject Type="Embed" ProgID="Equation.3" ShapeID="Object 6" DrawAspect="Content" ObjectID="_1759139223" r:id="rId10"/>
         </w:object>
       </w:r>
     </w:p>
@@ -3509,6 +4064,7 @@
         </w:rPr>
         <w:t>program_</w:t>
       </w:r>
+      <w:proofErr w:type="gramStart"/>
       <w:r>
         <w:rPr>
           <w:rFonts w:ascii="Courier New" w:hAnsi="Courier New" w:cs="Courier New"/>
@@ -3523,6 +4079,7 @@
         </w:rPr>
         <w:t>.s</w:t>
       </w:r>
+      <w:proofErr w:type="gramEnd"/>
     </w:p>
     <w:p>
       <w:pPr>
@@ -3591,7 +4148,7 @@
     </w:p>
     <w:p>
       <w:pPr>
-        <w:pStyle w:val="ListParagraph"/>
+        <w:pStyle w:val="Paragrafoelenco"/>
         <w:numPr>
           <w:ilvl w:val="4"/>
           <w:numId w:val="3"/>
@@ -3604,7 +4161,7 @@
     </w:p>
     <w:p>
       <w:pPr>
-        <w:pStyle w:val="ListParagraph"/>
+        <w:pStyle w:val="Paragrafoelenco"/>
         <w:numPr>
           <w:ilvl w:val="5"/>
           <w:numId w:val="3"/>
@@ -3621,12 +4178,17 @@
         <w:t>Base Configuration</w:t>
       </w:r>
       <w:r>
-        <w:t>, change only the FP addition latency to 6</w:t>
-      </w:r>
-    </w:p>
-    <w:p>
-      <w:pPr>
-        <w:pStyle w:val="ListParagraph"/>
+        <w:t xml:space="preserve">, change only the FP addition latency to </w:t>
+      </w:r>
+      <w:proofErr w:type="gramStart"/>
+      <w:r>
+        <w:t>6</w:t>
+      </w:r>
+      <w:proofErr w:type="gramEnd"/>
+    </w:p>
+    <w:p>
+      <w:pPr>
+        <w:pStyle w:val="Paragrafoelenco"/>
         <w:numPr>
           <w:ilvl w:val="4"/>
           <w:numId w:val="3"/>
@@ -3639,7 +4201,7 @@
     </w:p>
     <w:p>
       <w:pPr>
-        <w:pStyle w:val="ListParagraph"/>
+        <w:pStyle w:val="Paragrafoelenco"/>
         <w:numPr>
           <w:ilvl w:val="5"/>
           <w:numId w:val="3"/>
@@ -3656,12 +4218,17 @@
         <w:t>Base Configuration</w:t>
       </w:r>
       <w:r>
-        <w:t>, change only the Multiplier latency to 4</w:t>
-      </w:r>
-    </w:p>
-    <w:p>
-      <w:pPr>
-        <w:pStyle w:val="ListParagraph"/>
+        <w:t xml:space="preserve">, change only the Multiplier latency to </w:t>
+      </w:r>
+      <w:proofErr w:type="gramStart"/>
+      <w:r>
+        <w:t>4</w:t>
+      </w:r>
+      <w:proofErr w:type="gramEnd"/>
+    </w:p>
+    <w:p>
+      <w:pPr>
+        <w:pStyle w:val="Paragrafoelenco"/>
         <w:numPr>
           <w:ilvl w:val="4"/>
           <w:numId w:val="3"/>
@@ -3677,7 +4244,7 @@
     </w:p>
     <w:p>
       <w:pPr>
-        <w:pStyle w:val="ListParagraph"/>
+        <w:pStyle w:val="Paragrafoelenco"/>
         <w:numPr>
           <w:ilvl w:val="5"/>
           <w:numId w:val="3"/>
@@ -3696,18 +4263,20 @@
       <w:r>
         <w:t xml:space="preserve">, change only the division latency to </w:t>
       </w:r>
+      <w:proofErr w:type="gramStart"/>
       <w:r>
         <w:t>10</w:t>
       </w:r>
-    </w:p>
-    <w:p>
-      <w:pPr>
-        <w:jc w:val="both"/>
-      </w:pPr>
-    </w:p>
-    <w:p>
-      <w:pPr>
-        <w:pStyle w:val="ListParagraph"/>
+      <w:proofErr w:type="gramEnd"/>
+    </w:p>
+    <w:p>
+      <w:pPr>
+        <w:jc w:val="both"/>
+      </w:pPr>
+    </w:p>
+    <w:p>
+      <w:pPr>
+        <w:pStyle w:val="Paragrafoelenco"/>
         <w:ind w:left="1440"/>
         <w:jc w:val="both"/>
       </w:pPr>
@@ -3717,7 +4286,7 @@
     </w:p>
     <w:p>
       <w:pPr>
-        <w:pStyle w:val="ListParagraph"/>
+        <w:pStyle w:val="Paragrafoelenco"/>
         <w:jc w:val="both"/>
         <w:rPr>
           <w:u w:val="single"/>
@@ -3726,7 +4295,7 @@
     </w:p>
     <w:p>
       <w:pPr>
-        <w:pStyle w:val="ListParagraph"/>
+        <w:pStyle w:val="Paragrafoelenco"/>
         <w:jc w:val="both"/>
         <w:rPr>
           <w:u w:val="single"/>
@@ -3748,6 +4317,7 @@
         </w:rPr>
         <w:t>program_</w:t>
       </w:r>
+      <w:proofErr w:type="gramStart"/>
       <w:r>
         <w:rPr>
           <w:rFonts w:ascii="Courier New" w:hAnsi="Courier New" w:cs="Courier New"/>
@@ -3762,6 +4332,7 @@
         </w:rPr>
         <w:t>.s</w:t>
       </w:r>
+      <w:proofErr w:type="gramEnd"/>
       <w:r>
         <w:rPr>
           <w:b/>
@@ -3771,7 +4342,7 @@
     </w:p>
     <w:tbl>
       <w:tblPr>
-        <w:tblStyle w:val="TableGrid"/>
+        <w:tblStyle w:val="Grigliatabella"/>
         <w:tblW w:w="0" w:type="auto"/>
         <w:tblInd w:w="720" w:type="dxa"/>
         <w:tblLook w:val="04A0" w:firstRow="1" w:lastRow="0" w:firstColumn="1" w:lastColumn="0" w:noHBand="0" w:noVBand="1"/>
@@ -3793,7 +4364,7 @@
           </w:tcPr>
           <w:p>
             <w:pPr>
-              <w:pStyle w:val="ListParagraph"/>
+              <w:pStyle w:val="Paragrafoelenco"/>
               <w:ind w:left="0"/>
               <w:jc w:val="right"/>
               <w:rPr>
@@ -3815,7 +4386,7 @@
           </w:p>
           <w:p>
             <w:pPr>
-              <w:pStyle w:val="ListParagraph"/>
+              <w:pStyle w:val="Paragrafoelenco"/>
               <w:ind w:left="0"/>
               <w:jc w:val="right"/>
               <w:rPr>
@@ -3837,7 +4408,7 @@
           </w:p>
           <w:p>
             <w:pPr>
-              <w:pStyle w:val="ListParagraph"/>
+              <w:pStyle w:val="Paragrafoelenco"/>
               <w:ind w:left="0"/>
               <w:rPr>
                 <w:sz w:val="20"/>
@@ -3863,7 +4434,7 @@
           </w:tcPr>
           <w:p>
             <w:pPr>
-              <w:pStyle w:val="ListParagraph"/>
+              <w:pStyle w:val="Paragrafoelenco"/>
               <w:ind w:left="0"/>
               <w:jc w:val="both"/>
               <w:rPr>
@@ -3883,7 +4454,7 @@
           </w:p>
           <w:p>
             <w:pPr>
-              <w:pStyle w:val="ListParagraph"/>
+              <w:pStyle w:val="Paragrafoelenco"/>
               <w:ind w:left="0"/>
               <w:jc w:val="both"/>
               <w:rPr>
@@ -3908,7 +4479,7 @@
           </w:tcPr>
           <w:p>
             <w:pPr>
-              <w:pStyle w:val="ListParagraph"/>
+              <w:pStyle w:val="Paragrafoelenco"/>
               <w:ind w:left="0"/>
               <w:jc w:val="both"/>
               <w:rPr>
@@ -3928,7 +4499,7 @@
           </w:p>
           <w:p>
             <w:pPr>
-              <w:pStyle w:val="ListParagraph"/>
+              <w:pStyle w:val="Paragrafoelenco"/>
               <w:ind w:left="0"/>
               <w:jc w:val="both"/>
               <w:rPr>
@@ -3945,7 +4516,7 @@
           </w:tcPr>
           <w:p>
             <w:pPr>
-              <w:pStyle w:val="ListParagraph"/>
+              <w:pStyle w:val="Paragrafoelenco"/>
               <w:ind w:left="0"/>
               <w:jc w:val="both"/>
               <w:rPr>
@@ -3965,7 +4536,7 @@
           </w:p>
           <w:p>
             <w:pPr>
-              <w:pStyle w:val="ListParagraph"/>
+              <w:pStyle w:val="Paragrafoelenco"/>
               <w:ind w:left="0"/>
               <w:jc w:val="both"/>
               <w:rPr>
@@ -3983,7 +4554,7 @@
           </w:tcPr>
           <w:p>
             <w:pPr>
-              <w:pStyle w:val="ListParagraph"/>
+              <w:pStyle w:val="Paragrafoelenco"/>
               <w:ind w:left="0"/>
               <w:jc w:val="both"/>
               <w:rPr>
@@ -4003,7 +4574,7 @@
           </w:p>
           <w:p>
             <w:pPr>
-              <w:pStyle w:val="ListParagraph"/>
+              <w:pStyle w:val="Paragrafoelenco"/>
               <w:ind w:left="0"/>
               <w:jc w:val="both"/>
               <w:rPr>
@@ -4023,7 +4594,7 @@
           </w:tcPr>
           <w:p>
             <w:pPr>
-              <w:pStyle w:val="ListParagraph"/>
+              <w:pStyle w:val="Paragrafoelenco"/>
               <w:ind w:left="0"/>
               <w:jc w:val="both"/>
               <w:rPr>
@@ -4051,7 +4622,7 @@
           </w:tcPr>
           <w:p>
             <w:pPr>
-              <w:pStyle w:val="ListParagraph"/>
+              <w:pStyle w:val="Paragrafoelenco"/>
               <w:ind w:left="0"/>
               <w:jc w:val="both"/>
               <w:rPr>
@@ -4069,7 +4640,7 @@
           </w:tcPr>
           <w:p>
             <w:pPr>
-              <w:pStyle w:val="ListParagraph"/>
+              <w:pStyle w:val="Paragrafoelenco"/>
               <w:ind w:left="0"/>
               <w:jc w:val="both"/>
               <w:rPr>
@@ -4087,7 +4658,7 @@
           </w:tcPr>
           <w:p>
             <w:pPr>
-              <w:pStyle w:val="ListParagraph"/>
+              <w:pStyle w:val="Paragrafoelenco"/>
               <w:ind w:left="0"/>
               <w:jc w:val="both"/>
               <w:rPr>
@@ -4105,7 +4676,7 @@
           </w:tcPr>
           <w:p>
             <w:pPr>
-              <w:pStyle w:val="ListParagraph"/>
+              <w:pStyle w:val="Paragrafoelenco"/>
               <w:ind w:left="0"/>
               <w:jc w:val="both"/>
               <w:rPr>
@@ -4125,7 +4696,7 @@
           </w:tcPr>
           <w:p>
             <w:pPr>
-              <w:pStyle w:val="ListParagraph"/>
+              <w:pStyle w:val="Paragrafoelenco"/>
               <w:ind w:left="0"/>
               <w:jc w:val="both"/>
               <w:rPr>
@@ -4154,7 +4725,7 @@
           </w:tcPr>
           <w:p>
             <w:pPr>
-              <w:pStyle w:val="ListParagraph"/>
+              <w:pStyle w:val="Paragrafoelenco"/>
               <w:ind w:left="0"/>
               <w:jc w:val="both"/>
               <w:rPr>
@@ -4172,7 +4743,7 @@
           </w:tcPr>
           <w:p>
             <w:pPr>
-              <w:pStyle w:val="ListParagraph"/>
+              <w:pStyle w:val="Paragrafoelenco"/>
               <w:ind w:left="0"/>
               <w:jc w:val="both"/>
               <w:rPr>
@@ -4190,7 +4761,7 @@
           </w:tcPr>
           <w:p>
             <w:pPr>
-              <w:pStyle w:val="ListParagraph"/>
+              <w:pStyle w:val="Paragrafoelenco"/>
               <w:ind w:left="0"/>
               <w:jc w:val="both"/>
               <w:rPr>
@@ -4208,7 +4779,7 @@
           </w:tcPr>
           <w:p>
             <w:pPr>
-              <w:pStyle w:val="ListParagraph"/>
+              <w:pStyle w:val="Paragrafoelenco"/>
               <w:ind w:left="0"/>
               <w:jc w:val="both"/>
               <w:rPr>
@@ -4256,6 +4827,7 @@
         </w:rPr>
         <w:t>program_</w:t>
       </w:r>
+      <w:proofErr w:type="gramStart"/>
       <w:r>
         <w:rPr>
           <w:rFonts w:ascii="Courier New" w:hAnsi="Courier New" w:cs="Courier New"/>
@@ -4272,6 +4844,7 @@
         </w:rPr>
         <w:t>.s</w:t>
       </w:r>
+      <w:proofErr w:type="gramEnd"/>
       <w:r>
         <w:t xml:space="preserve">) for the </w:t>
       </w:r>
@@ -4345,6 +4918,7 @@
           <w:lang w:val="fr-FR"/>
         </w:rPr>
       </w:pPr>
+      <w:proofErr w:type="gramStart"/>
       <w:r>
         <w:rPr>
           <w:rFonts w:ascii="Arial Unicode MS" w:eastAsia="Arial Unicode MS" w:hAnsi="Arial Unicode MS" w:cs="Arial Unicode MS"/>
@@ -4352,7 +4926,17 @@
           <w:iCs/>
           <w:lang w:val="fr-FR"/>
         </w:rPr>
-        <w:t xml:space="preserve">x = </w:t>
+        <w:t>x</w:t>
+      </w:r>
+      <w:proofErr w:type="gramEnd"/>
+      <w:r>
+        <w:rPr>
+          <w:rFonts w:ascii="Arial Unicode MS" w:eastAsia="Arial Unicode MS" w:hAnsi="Arial Unicode MS" w:cs="Arial Unicode MS"/>
+          <w:i/>
+          <w:iCs/>
+          <w:lang w:val="fr-FR"/>
+        </w:rPr>
+        <w:t xml:space="preserve"> = </w:t>
       </w:r>
       <m:oMath>
         <m:nary>
@@ -4496,6 +5080,7 @@
           <w:lang w:val="fr-FR"/>
         </w:rPr>
       </w:pPr>
+      <w:proofErr w:type="gramStart"/>
       <w:r>
         <w:rPr>
           <w:rFonts w:ascii="Arial Unicode MS" w:eastAsia="Arial Unicode MS" w:hAnsi="Arial Unicode MS" w:cs="Arial Unicode MS"/>
@@ -4503,7 +5088,17 @@
           <w:iCs/>
           <w:lang w:val="fr-FR"/>
         </w:rPr>
-        <w:t>y = f(x)</w:t>
+        <w:t>y</w:t>
+      </w:r>
+      <w:proofErr w:type="gramEnd"/>
+      <w:r>
+        <w:rPr>
+          <w:rFonts w:ascii="Arial Unicode MS" w:eastAsia="Arial Unicode MS" w:hAnsi="Arial Unicode MS" w:cs="Arial Unicode MS"/>
+          <w:i/>
+          <w:iCs/>
+          <w:lang w:val="fr-FR"/>
+        </w:rPr>
+        <w:t xml:space="preserve"> = f(x)</w:t>
       </w:r>
     </w:p>
     <w:p>
@@ -4528,7 +5123,15 @@
         <w:t>where</w:t>
       </w:r>
       <w:r>
-        <w:t>, to prevent the propagation of NaN (Not a Number),</w:t>
+        <w:t xml:space="preserve">, to prevent the propagation of </w:t>
+      </w:r>
+      <w:proofErr w:type="spellStart"/>
+      <w:r>
+        <w:t>NaN</w:t>
+      </w:r>
+      <w:proofErr w:type="spellEnd"/>
+      <w:r>
+        <w:t xml:space="preserve"> (Not a Number),</w:t>
       </w:r>
       <w:r>
         <w:t xml:space="preserve"> the </w:t>
@@ -4664,6 +5267,7 @@
       <w:r>
         <w:t xml:space="preserve"> </w:t>
       </w:r>
+      <w:proofErr w:type="spellStart"/>
       <w:r>
         <w:rPr>
           <w:rFonts w:ascii="Arial Unicode MS" w:eastAsia="Arial Unicode MS" w:hAnsi="Arial Unicode MS" w:cs="Arial Unicode MS"/>
@@ -4672,6 +5276,7 @@
         </w:rPr>
         <w:t>i</w:t>
       </w:r>
+      <w:proofErr w:type="spellEnd"/>
       <w:r>
         <w:rPr>
           <w:rFonts w:ascii="Arial Unicode MS" w:eastAsia="Arial Unicode MS" w:hAnsi="Arial Unicode MS" w:cs="Arial Unicode MS"/>
@@ -5173,7 +5778,7 @@
     </w:p>
     <w:tbl>
       <w:tblPr>
-        <w:tblStyle w:val="TableGrid"/>
+        <w:tblStyle w:val="Grigliatabella"/>
         <w:tblW w:w="8725" w:type="dxa"/>
         <w:tblLook w:val="04A0" w:firstRow="1" w:lastRow="0" w:firstColumn="1" w:lastColumn="0" w:noHBand="0" w:noVBand="1"/>
       </w:tblPr>
@@ -5255,6 +5860,7 @@
               </w:rPr>
               <w:t>program_</w:t>
             </w:r>
+            <w:proofErr w:type="gramStart"/>
             <w:r>
               <w:rPr>
                 <w:rFonts w:ascii="Courier New" w:hAnsi="Courier New" w:cs="Courier New"/>
@@ -5267,6 +5873,7 @@
               </w:rPr>
               <w:t>.S</w:t>
             </w:r>
+            <w:proofErr w:type="gramEnd"/>
           </w:p>
         </w:tc>
         <w:tc>
@@ -7738,7 +8345,7 @@
     <w:lsdException w:name="Unresolved Mention" w:semiHidden="1" w:unhideWhenUsed="1"/>
     <w:lsdException w:name="Smart Link" w:semiHidden="1" w:unhideWhenUsed="1"/>
   </w:latentStyles>
-  <w:style w:type="paragraph" w:default="1" w:styleId="Normal">
+  <w:style w:type="paragraph" w:default="1" w:styleId="Normale">
     <w:name w:val="Normal"/>
     <w:qFormat/>
     <w:rsid w:val="00296AC9"/>
@@ -7747,13 +8354,13 @@
       <w:szCs w:val="24"/>
     </w:rPr>
   </w:style>
-  <w:style w:type="character" w:default="1" w:styleId="DefaultParagraphFont">
+  <w:style w:type="character" w:default="1" w:styleId="Carpredefinitoparagrafo">
     <w:name w:val="Default Paragraph Font"/>
     <w:uiPriority w:val="1"/>
     <w:semiHidden/>
     <w:unhideWhenUsed/>
   </w:style>
-  <w:style w:type="table" w:default="1" w:styleId="TableNormal">
+  <w:style w:type="table" w:default="1" w:styleId="Tabellanormale">
     <w:name w:val="Normal Table"/>
     <w:uiPriority w:val="99"/>
     <w:semiHidden/>
@@ -7768,15 +8375,15 @@
       </w:tblCellMar>
     </w:tblPr>
   </w:style>
-  <w:style w:type="numbering" w:default="1" w:styleId="NoList">
+  <w:style w:type="numbering" w:default="1" w:styleId="Nessunelenco">
     <w:name w:val="No List"/>
     <w:uiPriority w:val="99"/>
     <w:semiHidden/>
     <w:unhideWhenUsed/>
   </w:style>
-  <w:style w:type="paragraph" w:styleId="BalloonText">
+  <w:style w:type="paragraph" w:styleId="Testofumetto">
     <w:name w:val="Balloon Text"/>
-    <w:basedOn w:val="Normal"/>
+    <w:basedOn w:val="Normale"/>
     <w:semiHidden/>
     <w:rsid w:val="00C15971"/>
     <w:rPr>
@@ -7785,10 +8392,10 @@
       <w:szCs w:val="16"/>
     </w:rPr>
   </w:style>
-  <w:style w:type="paragraph" w:styleId="Header">
+  <w:style w:type="paragraph" w:styleId="Intestazione">
     <w:name w:val="header"/>
-    <w:basedOn w:val="Normal"/>
-    <w:link w:val="HeaderChar"/>
+    <w:basedOn w:val="Normale"/>
+    <w:link w:val="IntestazioneCarattere"/>
     <w:uiPriority w:val="99"/>
     <w:unhideWhenUsed/>
     <w:rsid w:val="00BB2A61"/>
@@ -7799,9 +8406,9 @@
       </w:tabs>
     </w:pPr>
   </w:style>
-  <w:style w:type="character" w:customStyle="1" w:styleId="HeaderChar">
-    <w:name w:val="Header Char"/>
-    <w:link w:val="Header"/>
+  <w:style w:type="character" w:customStyle="1" w:styleId="IntestazioneCarattere">
+    <w:name w:val="Intestazione Carattere"/>
+    <w:link w:val="Intestazione"/>
     <w:uiPriority w:val="99"/>
     <w:rsid w:val="00BB2A61"/>
     <w:rPr>
@@ -7810,10 +8417,10 @@
       <w:lang w:val="en-US" w:eastAsia="en-US"/>
     </w:rPr>
   </w:style>
-  <w:style w:type="paragraph" w:styleId="Footer">
+  <w:style w:type="paragraph" w:styleId="Pidipagina">
     <w:name w:val="footer"/>
-    <w:basedOn w:val="Normal"/>
-    <w:link w:val="FooterChar"/>
+    <w:basedOn w:val="Normale"/>
+    <w:link w:val="PidipaginaCarattere"/>
     <w:uiPriority w:val="99"/>
     <w:unhideWhenUsed/>
     <w:rsid w:val="00BB2A61"/>
@@ -7824,9 +8431,9 @@
       </w:tabs>
     </w:pPr>
   </w:style>
-  <w:style w:type="character" w:customStyle="1" w:styleId="FooterChar">
-    <w:name w:val="Footer Char"/>
-    <w:link w:val="Footer"/>
+  <w:style w:type="character" w:customStyle="1" w:styleId="PidipaginaCarattere">
+    <w:name w:val="Piè di pagina Carattere"/>
+    <w:link w:val="Pidipagina"/>
     <w:uiPriority w:val="99"/>
     <w:rsid w:val="00BB2A61"/>
     <w:rPr>
@@ -7835,10 +8442,10 @@
       <w:lang w:val="en-US" w:eastAsia="en-US"/>
     </w:rPr>
   </w:style>
-  <w:style w:type="paragraph" w:styleId="DocumentMap">
+  <w:style w:type="paragraph" w:styleId="Mappadocumento">
     <w:name w:val="Document Map"/>
-    <w:basedOn w:val="Normal"/>
-    <w:link w:val="DocumentMapChar"/>
+    <w:basedOn w:val="Normale"/>
+    <w:link w:val="MappadocumentoCarattere"/>
     <w:uiPriority w:val="99"/>
     <w:semiHidden/>
     <w:unhideWhenUsed/>
@@ -7849,9 +8456,9 @@
       <w:szCs w:val="16"/>
     </w:rPr>
   </w:style>
-  <w:style w:type="character" w:customStyle="1" w:styleId="DocumentMapChar">
-    <w:name w:val="Document Map Char"/>
-    <w:link w:val="DocumentMap"/>
+  <w:style w:type="character" w:customStyle="1" w:styleId="MappadocumentoCarattere">
+    <w:name w:val="Mappa documento Carattere"/>
+    <w:link w:val="Mappadocumento"/>
     <w:uiPriority w:val="99"/>
     <w:semiHidden/>
     <w:rsid w:val="00440DEA"/>
@@ -7862,7 +8469,7 @@
       <w:lang w:val="en-US" w:eastAsia="en-US"/>
     </w:rPr>
   </w:style>
-  <w:style w:type="paragraph" w:styleId="NoSpacing">
+  <w:style w:type="paragraph" w:styleId="Nessunaspaziatura">
     <w:name w:val="No Spacing"/>
     <w:uiPriority w:val="1"/>
     <w:qFormat/>
@@ -7872,9 +8479,9 @@
       <w:szCs w:val="24"/>
     </w:rPr>
   </w:style>
-  <w:style w:type="paragraph" w:styleId="ListParagraph">
+  <w:style w:type="paragraph" w:styleId="Paragrafoelenco">
     <w:name w:val="List Paragraph"/>
-    <w:basedOn w:val="Normal"/>
+    <w:basedOn w:val="Normale"/>
     <w:uiPriority w:val="34"/>
     <w:qFormat/>
     <w:rsid w:val="00B354F3"/>
@@ -7883,9 +8490,9 @@
       <w:contextualSpacing/>
     </w:pPr>
   </w:style>
-  <w:style w:type="table" w:styleId="TableGrid">
+  <w:style w:type="table" w:styleId="Grigliatabella">
     <w:name w:val="Table Grid"/>
-    <w:basedOn w:val="TableNormal"/>
+    <w:basedOn w:val="Tabellanormale"/>
     <w:uiPriority w:val="59"/>
     <w:rsid w:val="007A3E6B"/>
     <w:tblPr>
@@ -7899,9 +8506,9 @@
       </w:tblBorders>
     </w:tblPr>
   </w:style>
-  <w:style w:type="character" w:styleId="CommentReference">
+  <w:style w:type="character" w:styleId="Rimandocommento">
     <w:name w:val="annotation reference"/>
-    <w:basedOn w:val="DefaultParagraphFont"/>
+    <w:basedOn w:val="Carpredefinitoparagrafo"/>
     <w:uiPriority w:val="99"/>
     <w:semiHidden/>
     <w:unhideWhenUsed/>
@@ -7911,10 +8518,10 @@
       <w:szCs w:val="16"/>
     </w:rPr>
   </w:style>
-  <w:style w:type="paragraph" w:styleId="CommentText">
+  <w:style w:type="paragraph" w:styleId="Testocommento">
     <w:name w:val="annotation text"/>
-    <w:basedOn w:val="Normal"/>
-    <w:link w:val="CommentTextChar"/>
+    <w:basedOn w:val="Normale"/>
+    <w:link w:val="TestocommentoCarattere"/>
     <w:uiPriority w:val="99"/>
     <w:semiHidden/>
     <w:unhideWhenUsed/>
@@ -7924,19 +8531,19 @@
       <w:szCs w:val="20"/>
     </w:rPr>
   </w:style>
-  <w:style w:type="character" w:customStyle="1" w:styleId="CommentTextChar">
-    <w:name w:val="Comment Text Char"/>
-    <w:basedOn w:val="DefaultParagraphFont"/>
-    <w:link w:val="CommentText"/>
+  <w:style w:type="character" w:customStyle="1" w:styleId="TestocommentoCarattere">
+    <w:name w:val="Testo commento Carattere"/>
+    <w:basedOn w:val="Carpredefinitoparagrafo"/>
+    <w:link w:val="Testocommento"/>
     <w:uiPriority w:val="99"/>
     <w:semiHidden/>
     <w:rsid w:val="00BD7C72"/>
   </w:style>
-  <w:style w:type="paragraph" w:styleId="CommentSubject">
+  <w:style w:type="paragraph" w:styleId="Soggettocommento">
     <w:name w:val="annotation subject"/>
-    <w:basedOn w:val="CommentText"/>
-    <w:next w:val="CommentText"/>
-    <w:link w:val="CommentSubjectChar"/>
+    <w:basedOn w:val="Testocommento"/>
+    <w:next w:val="Testocommento"/>
+    <w:link w:val="SoggettocommentoCarattere"/>
     <w:uiPriority w:val="99"/>
     <w:semiHidden/>
     <w:unhideWhenUsed/>
@@ -7946,10 +8553,10 @@
       <w:bCs/>
     </w:rPr>
   </w:style>
-  <w:style w:type="character" w:customStyle="1" w:styleId="CommentSubjectChar">
-    <w:name w:val="Comment Subject Char"/>
-    <w:basedOn w:val="CommentTextChar"/>
-    <w:link w:val="CommentSubject"/>
+  <w:style w:type="character" w:customStyle="1" w:styleId="SoggettocommentoCarattere">
+    <w:name w:val="Soggetto commento Carattere"/>
+    <w:basedOn w:val="TestocommentoCarattere"/>
+    <w:link w:val="Soggettocommento"/>
     <w:uiPriority w:val="99"/>
     <w:semiHidden/>
     <w:rsid w:val="00BD7C72"/>
@@ -7958,9 +8565,9 @@
       <w:bCs/>
     </w:rPr>
   </w:style>
-  <w:style w:type="character" w:styleId="PlaceholderText">
+  <w:style w:type="character" w:styleId="Testosegnaposto">
     <w:name w:val="Placeholder Text"/>
-    <w:basedOn w:val="DefaultParagraphFont"/>
+    <w:basedOn w:val="Carpredefinitoparagrafo"/>
     <w:uiPriority w:val="99"/>
     <w:semiHidden/>
     <w:rsid w:val="00AD7B25"/>

</xml_diff>

<commit_message>
Lab 2 - Final version
</commit_message>
<xml_diff>
--- a/Lab2/lab_02_2023-24.docx
+++ b/Lab2/lab_02_2023-24.docx
@@ -211,7 +211,6 @@
               </w:rPr>
               <w:t>program_</w:t>
             </w:r>
-            <w:proofErr w:type="gramStart"/>
             <w:r>
               <w:rPr>
                 <w:rFonts w:ascii="Courier New" w:hAnsi="Courier New" w:cs="Courier New"/>
@@ -230,7 +229,6 @@
               </w:rPr>
               <w:t>.s</w:t>
             </w:r>
-            <w:proofErr w:type="gramEnd"/>
             <w:r>
               <w:rPr>
                 <w:highlight w:val="yellow"/>
@@ -585,14 +583,12 @@
       <w:r>
         <w:t xml:space="preserve">orwarding is </w:t>
       </w:r>
-      <w:proofErr w:type="gramStart"/>
       <w:r>
         <w:t>enable</w:t>
       </w:r>
       <w:r>
         <w:t>d</w:t>
       </w:r>
-      <w:proofErr w:type="gramEnd"/>
     </w:p>
     <w:p>
       <w:pPr>
@@ -603,13 +599,8 @@
         <w:jc w:val="both"/>
       </w:pPr>
       <w:r>
-        <w:t xml:space="preserve">Branch prediction is </w:t>
-      </w:r>
-      <w:proofErr w:type="gramStart"/>
-      <w:r>
-        <w:t>disabled</w:t>
-      </w:r>
-      <w:proofErr w:type="gramEnd"/>
+        <w:t>Branch prediction is disabled</w:t>
+      </w:r>
     </w:p>
     <w:p>
       <w:pPr>
@@ -620,13 +611,8 @@
         <w:jc w:val="both"/>
       </w:pPr>
       <w:r>
-        <w:t xml:space="preserve">Branch delay slot is </w:t>
-      </w:r>
-      <w:proofErr w:type="gramStart"/>
-      <w:r>
-        <w:t>disabled</w:t>
-      </w:r>
-      <w:proofErr w:type="gramEnd"/>
+        <w:t>Branch delay slot is disabled</w:t>
+      </w:r>
     </w:p>
     <w:p>
       <w:pPr>
@@ -716,7 +702,6 @@
         </w:rPr>
         <w:t>program_</w:t>
       </w:r>
-      <w:proofErr w:type="gramStart"/>
       <w:r>
         <w:rPr>
           <w:rFonts w:ascii="Courier New" w:hAnsi="Courier New" w:cs="Courier New"/>
@@ -733,7 +718,6 @@
         </w:rPr>
         <w:t>.s</w:t>
       </w:r>
-      <w:proofErr w:type="gramEnd"/>
       <w:r>
         <w:t xml:space="preserve">) for the </w:t>
       </w:r>
@@ -792,128 +776,110 @@
           <w:rFonts w:ascii="Arial Unicode MS" w:eastAsia="Arial Unicode MS" w:hAnsi="Arial Unicode MS" w:cs="Arial Unicode MS"/>
           <w:lang w:val="it-IT"/>
         </w:rPr>
-        <w:t>; i+</w:t>
-      </w:r>
-      <w:proofErr w:type="gramStart"/>
+        <w:t>; i++){</w:t>
+      </w:r>
       <w:r>
         <w:rPr>
           <w:rFonts w:ascii="Arial Unicode MS" w:eastAsia="Arial Unicode MS" w:hAnsi="Arial Unicode MS" w:cs="Arial Unicode MS"/>
           <w:lang w:val="it-IT"/>
         </w:rPr>
-        <w:t>+){</w:t>
-      </w:r>
-      <w:proofErr w:type="gramEnd"/>
-      <w:r>
+        <w:tab/>
+      </w:r>
+    </w:p>
+    <w:p>
+      <w:pPr>
+        <w:spacing w:line="260" w:lineRule="exact"/>
+        <w:ind w:left="720" w:firstLine="720"/>
+        <w:jc w:val="both"/>
         <w:rPr>
           <w:rFonts w:ascii="Arial Unicode MS" w:eastAsia="Arial Unicode MS" w:hAnsi="Arial Unicode MS" w:cs="Arial Unicode MS"/>
           <w:lang w:val="it-IT"/>
         </w:rPr>
-        <w:tab/>
-      </w:r>
-    </w:p>
-    <w:p>
-      <w:pPr>
-        <w:spacing w:line="260" w:lineRule="exact"/>
-        <w:ind w:left="720" w:firstLine="720"/>
-        <w:jc w:val="both"/>
+      </w:pPr>
+      <w:r>
         <w:rPr>
           <w:rFonts w:ascii="Arial Unicode MS" w:eastAsia="Arial Unicode MS" w:hAnsi="Arial Unicode MS" w:cs="Arial Unicode MS"/>
           <w:lang w:val="it-IT"/>
         </w:rPr>
-      </w:pPr>
+        <w:tab/>
+      </w:r>
       <w:r>
         <w:rPr>
           <w:rFonts w:ascii="Arial Unicode MS" w:eastAsia="Arial Unicode MS" w:hAnsi="Arial Unicode MS" w:cs="Arial Unicode MS"/>
           <w:lang w:val="it-IT"/>
         </w:rPr>
-        <w:tab/>
+        <w:t xml:space="preserve">v5[i] = </w:t>
       </w:r>
       <w:r>
         <w:rPr>
           <w:rFonts w:ascii="Arial Unicode MS" w:eastAsia="Arial Unicode MS" w:hAnsi="Arial Unicode MS" w:cs="Arial Unicode MS"/>
           <w:lang w:val="it-IT"/>
         </w:rPr>
-        <w:t xml:space="preserve">v5[i] = </w:t>
+        <w:t>((</w:t>
       </w:r>
       <w:r>
         <w:rPr>
           <w:rFonts w:ascii="Arial Unicode MS" w:eastAsia="Arial Unicode MS" w:hAnsi="Arial Unicode MS" w:cs="Arial Unicode MS"/>
           <w:lang w:val="it-IT"/>
         </w:rPr>
-        <w:t>((</w:t>
+        <w:t>v1[i]</w:t>
       </w:r>
       <w:r>
         <w:rPr>
           <w:rFonts w:ascii="Arial Unicode MS" w:eastAsia="Arial Unicode MS" w:hAnsi="Arial Unicode MS" w:cs="Arial Unicode MS"/>
           <w:lang w:val="it-IT"/>
         </w:rPr>
-        <w:t>v1[i]</w:t>
+        <w:t xml:space="preserve">* </w:t>
       </w:r>
       <w:r>
         <w:rPr>
           <w:rFonts w:ascii="Arial Unicode MS" w:eastAsia="Arial Unicode MS" w:hAnsi="Arial Unicode MS" w:cs="Arial Unicode MS"/>
           <w:lang w:val="it-IT"/>
         </w:rPr>
-        <w:t xml:space="preserve">* </w:t>
+        <w:t>v2[i]</w:t>
       </w:r>
       <w:r>
         <w:rPr>
           <w:rFonts w:ascii="Arial Unicode MS" w:eastAsia="Arial Unicode MS" w:hAnsi="Arial Unicode MS" w:cs="Arial Unicode MS"/>
           <w:lang w:val="it-IT"/>
         </w:rPr>
-        <w:t>v2[i]</w:t>
+        <w:t>)</w:t>
       </w:r>
       <w:r>
         <w:rPr>
           <w:rFonts w:ascii="Arial Unicode MS" w:eastAsia="Arial Unicode MS" w:hAnsi="Arial Unicode MS" w:cs="Arial Unicode MS"/>
           <w:lang w:val="it-IT"/>
         </w:rPr>
-        <w:t>)</w:t>
+        <w:t xml:space="preserve"> </w:t>
       </w:r>
       <w:r>
         <w:rPr>
           <w:rFonts w:ascii="Arial Unicode MS" w:eastAsia="Arial Unicode MS" w:hAnsi="Arial Unicode MS" w:cs="Arial Unicode MS"/>
           <w:lang w:val="it-IT"/>
         </w:rPr>
-        <w:t xml:space="preserve"> </w:t>
+        <w:t>+</w:t>
       </w:r>
       <w:r>
         <w:rPr>
           <w:rFonts w:ascii="Arial Unicode MS" w:eastAsia="Arial Unicode MS" w:hAnsi="Arial Unicode MS" w:cs="Arial Unicode MS"/>
           <w:lang w:val="it-IT"/>
         </w:rPr>
-        <w:t>+</w:t>
+        <w:t xml:space="preserve"> v3[i]</w:t>
       </w:r>
       <w:r>
         <w:rPr>
           <w:rFonts w:ascii="Arial Unicode MS" w:eastAsia="Arial Unicode MS" w:hAnsi="Arial Unicode MS" w:cs="Arial Unicode MS"/>
           <w:lang w:val="it-IT"/>
         </w:rPr>
-        <w:t xml:space="preserve"> v3[i</w:t>
-      </w:r>
-      <w:proofErr w:type="gramStart"/>
+        <w:t>)</w:t>
+      </w:r>
       <w:r>
         <w:rPr>
           <w:rFonts w:ascii="Arial Unicode MS" w:eastAsia="Arial Unicode MS" w:hAnsi="Arial Unicode MS" w:cs="Arial Unicode MS"/>
           <w:lang w:val="it-IT"/>
         </w:rPr>
-        <w:t>]</w:t>
-      </w:r>
-      <w:r>
-        <w:rPr>
-          <w:rFonts w:ascii="Arial Unicode MS" w:eastAsia="Arial Unicode MS" w:hAnsi="Arial Unicode MS" w:cs="Arial Unicode MS"/>
-          <w:lang w:val="it-IT"/>
-        </w:rPr>
-        <w:t>)</w:t>
-      </w:r>
-      <w:r>
-        <w:rPr>
-          <w:rFonts w:ascii="Arial Unicode MS" w:eastAsia="Arial Unicode MS" w:hAnsi="Arial Unicode MS" w:cs="Arial Unicode MS"/>
-          <w:lang w:val="it-IT"/>
-        </w:rPr>
         <w:t>+</w:t>
       </w:r>
-      <w:proofErr w:type="gramEnd"/>
       <w:r>
         <w:rPr>
           <w:rFonts w:ascii="Arial Unicode MS" w:eastAsia="Arial Unicode MS" w:hAnsi="Arial Unicode MS" w:cs="Arial Unicode MS"/>
@@ -1675,23 +1641,7 @@
       <w:r>
         <w:lastRenderedPageBreak/>
         <w:tab/>
-        <w:t xml:space="preserve">Are there any issues? Yes, </w:t>
-      </w:r>
-      <w:proofErr w:type="gramStart"/>
-      <w:r>
-        <w:t>where</w:t>
-      </w:r>
-      <w:proofErr w:type="gramEnd"/>
-      <w:r>
-        <w:t xml:space="preserve"> and why? </w:t>
-      </w:r>
-      <w:proofErr w:type="gramStart"/>
-      <w:r>
-        <w:t>No ?</w:t>
-      </w:r>
-      <w:proofErr w:type="gramEnd"/>
-      <w:r>
-        <w:t xml:space="preserve"> Do you need to change something?</w:t>
+        <w:t>Are there any issues? Yes, where and why? No ? Do you need to change something?</w:t>
       </w:r>
     </w:p>
     <w:p>
@@ -1742,79 +1692,31 @@
               <w:t>:</w:t>
             </w:r>
             <w:r>
-              <w:t xml:space="preserve"> Non </w:t>
-            </w:r>
-            <w:proofErr w:type="spellStart"/>
-            <w:r>
-              <w:t>c’è</w:t>
-            </w:r>
-            <w:proofErr w:type="spellEnd"/>
-            <w:r>
-              <w:t xml:space="preserve"> </w:t>
-            </w:r>
-            <w:proofErr w:type="spellStart"/>
-            <w:r>
-              <w:t>abbastanza</w:t>
-            </w:r>
-            <w:proofErr w:type="spellEnd"/>
-            <w:r>
-              <w:t xml:space="preserve"> </w:t>
-            </w:r>
-            <w:proofErr w:type="spellStart"/>
-            <w:r>
-              <w:t>memoria</w:t>
-            </w:r>
-            <w:proofErr w:type="spellEnd"/>
-            <w:r>
-              <w:t xml:space="preserve">, </w:t>
-            </w:r>
-            <w:proofErr w:type="spellStart"/>
-            <w:r>
-              <w:t>si</w:t>
-            </w:r>
-            <w:proofErr w:type="spellEnd"/>
-            <w:r>
-              <w:t xml:space="preserve"> </w:t>
-            </w:r>
-            <w:proofErr w:type="spellStart"/>
-            <w:r>
-              <w:t>aumenta</w:t>
-            </w:r>
-            <w:proofErr w:type="spellEnd"/>
-            <w:r>
-              <w:t xml:space="preserve"> il data bus a 12, per </w:t>
-            </w:r>
-            <w:proofErr w:type="spellStart"/>
-            <w:r>
-              <w:t>ottenere</w:t>
-            </w:r>
-            <w:proofErr w:type="spellEnd"/>
-            <w:r>
-              <w:t xml:space="preserve"> 4K bytes, </w:t>
-            </w:r>
-            <w:proofErr w:type="spellStart"/>
-            <w:r>
-              <w:t>adatti</w:t>
-            </w:r>
-            <w:proofErr w:type="spellEnd"/>
-            <w:r>
-              <w:t xml:space="preserve"> a </w:t>
-            </w:r>
-            <w:proofErr w:type="spellStart"/>
-            <w:r>
-              <w:t>contenere</w:t>
-            </w:r>
-            <w:proofErr w:type="spellEnd"/>
-            <w:r>
-              <w:t xml:space="preserve"> </w:t>
-            </w:r>
-            <w:proofErr w:type="spellStart"/>
+              <w:t xml:space="preserve"> Non c’è abbastanza memoria</w:t>
+            </w:r>
+            <w:r>
+              <w:t>;</w:t>
+            </w:r>
+            <w:r>
+              <w:t xml:space="preserve"> si aumenta il data bus a 12</w:t>
+            </w:r>
+            <w:r>
+              <w:t xml:space="preserve"> bit</w:t>
+            </w:r>
+            <w:r>
+              <w:t>, per ottenere</w:t>
+            </w:r>
+            <w:r>
+              <w:t xml:space="preserve"> uno spazio di indirizzamento di</w:t>
+            </w:r>
+            <w:r>
+              <w:t xml:space="preserve"> 4K bytes, adatti a contenere i 3584 bytes necessar</w:t>
+            </w:r>
             <w:r>
               <w:t>i</w:t>
             </w:r>
-            <w:proofErr w:type="spellEnd"/>
-            <w:r>
-              <w:t xml:space="preserve"> 3584 bytes necessary.</w:t>
+            <w:r>
+              <w:t>.</w:t>
             </w:r>
           </w:p>
         </w:tc>
@@ -1878,15 +1780,7 @@
         <w:t xml:space="preserve">. Split the vectors elements in multiple lines </w:t>
       </w:r>
       <w:r>
-        <w:t xml:space="preserve">(it also increases </w:t>
-      </w:r>
-      <w:proofErr w:type="gramStart"/>
-      <w:r>
-        <w:t>the  readability</w:t>
-      </w:r>
-      <w:proofErr w:type="gramEnd"/>
-      <w:r>
-        <w:t xml:space="preserve">) </w:t>
+        <w:t xml:space="preserve">(it also increases the  readability) </w:t>
       </w:r>
       <w:r>
         <w:t>.</w:t>
@@ -1920,21 +1814,18 @@
         </w:rPr>
         <w:t xml:space="preserve"> </w:t>
       </w:r>
-      <w:proofErr w:type="spellStart"/>
       <w:r>
         <w:rPr>
           <w:color w:val="FF0000"/>
         </w:rPr>
         <w:t>my_fancy_vector</w:t>
       </w:r>
-      <w:proofErr w:type="spellEnd"/>
       <w:r>
         <w:rPr>
           <w:color w:val="FF0000"/>
         </w:rPr>
-        <w:t>:</w:t>
-      </w:r>
-      <w:proofErr w:type="gramStart"/>
+        <w:t xml:space="preserve">: </w:t>
+      </w:r>
       <w:r>
         <w:rPr>
           <w:color w:val="FF0000"/>
@@ -1945,29 +1836,28 @@
         <w:rPr>
           <w:color w:val="FF0000"/>
         </w:rPr>
-        <w:t xml:space="preserve"> </w:t>
-      </w:r>
-      <w:r>
+        <w:t>.byte 4, 5 ,7, 8</w:t>
+      </w:r>
+    </w:p>
+    <w:p>
+      <w:pPr>
+        <w:jc w:val="both"/>
         <w:rPr>
           <w:color w:val="FF0000"/>
         </w:rPr>
-        <w:t>.byte</w:t>
-      </w:r>
-      <w:proofErr w:type="gramEnd"/>
+      </w:pPr>
       <w:r>
         <w:rPr>
           <w:color w:val="FF0000"/>
         </w:rPr>
-        <w:t xml:space="preserve"> 4, 5 ,7, 8</w:t>
-      </w:r>
-    </w:p>
-    <w:p>
-      <w:pPr>
-        <w:jc w:val="both"/>
+        <w:tab/>
+      </w:r>
+      <w:r>
         <w:rPr>
           <w:color w:val="FF0000"/>
         </w:rPr>
-      </w:pPr>
+        <w:tab/>
+      </w:r>
       <w:r>
         <w:rPr>
           <w:color w:val="FF0000"/>
@@ -1990,6 +1880,20 @@
         <w:rPr>
           <w:color w:val="FF0000"/>
         </w:rPr>
+        <w:t>.byte 5,77, 8</w:t>
+      </w:r>
+    </w:p>
+    <w:p>
+      <w:pPr>
+        <w:jc w:val="both"/>
+        <w:rPr>
+          <w:color w:val="FF0000"/>
+        </w:rPr>
+      </w:pPr>
+      <w:r>
+        <w:rPr>
+          <w:color w:val="FF0000"/>
+        </w:rPr>
         <w:tab/>
       </w:r>
       <w:r>
@@ -1998,71 +1902,24 @@
         </w:rPr>
         <w:tab/>
       </w:r>
-      <w:proofErr w:type="gramStart"/>
       <w:r>
         <w:rPr>
           <w:color w:val="FF0000"/>
         </w:rPr>
-        <w:t>.byte</w:t>
-      </w:r>
-      <w:proofErr w:type="gramEnd"/>
+        <w:tab/>
+      </w:r>
       <w:r>
         <w:rPr>
           <w:color w:val="FF0000"/>
         </w:rPr>
-        <w:t xml:space="preserve"> 5,77, 8</w:t>
-      </w:r>
-    </w:p>
-    <w:p>
-      <w:pPr>
-        <w:jc w:val="both"/>
+        <w:tab/>
+      </w:r>
+      <w:r>
         <w:rPr>
           <w:color w:val="FF0000"/>
         </w:rPr>
-      </w:pPr>
-      <w:r>
-        <w:rPr>
-          <w:color w:val="FF0000"/>
-        </w:rPr>
         <w:tab/>
-      </w:r>
-      <w:r>
-        <w:rPr>
-          <w:color w:val="FF0000"/>
-        </w:rPr>
-        <w:tab/>
-      </w:r>
-      <w:r>
-        <w:rPr>
-          <w:color w:val="FF0000"/>
-        </w:rPr>
-        <w:tab/>
-      </w:r>
-      <w:r>
-        <w:rPr>
-          <w:color w:val="FF0000"/>
-        </w:rPr>
-        <w:tab/>
-      </w:r>
-      <w:r>
-        <w:rPr>
-          <w:color w:val="FF0000"/>
-        </w:rPr>
-        <w:tab/>
-      </w:r>
-      <w:proofErr w:type="gramStart"/>
-      <w:r>
-        <w:rPr>
-          <w:color w:val="FF0000"/>
-        </w:rPr>
-        <w:t>.byte</w:t>
-      </w:r>
-      <w:proofErr w:type="gramEnd"/>
-      <w:r>
-        <w:rPr>
-          <w:color w:val="FF0000"/>
-        </w:rPr>
-        <w:t xml:space="preserve"> …… </w:t>
+        <w:t xml:space="preserve">.byte …… </w:t>
       </w:r>
     </w:p>
     <w:p>
@@ -2350,7 +2207,6 @@
       <w:r>
         <w:t>Count manually, the number of the different instructions (</w:t>
       </w:r>
-      <w:proofErr w:type="spellStart"/>
       <w:r>
         <w:rPr>
           <w:i/>
@@ -2366,15 +2222,9 @@
         </w:rPr>
         <w:t>i</w:t>
       </w:r>
-      <w:proofErr w:type="spellEnd"/>
-      <w:r>
-        <w:t xml:space="preserve">) executed in the </w:t>
-      </w:r>
-      <w:proofErr w:type="gramStart"/>
-      <w:r>
-        <w:t>program</w:t>
-      </w:r>
-      <w:proofErr w:type="gramEnd"/>
+      <w:r>
+        <w:t>) executed in the program</w:t>
+      </w:r>
     </w:p>
     <w:p>
       <w:pPr>
@@ -2387,7 +2237,6 @@
       <w:r>
         <w:t xml:space="preserve">Assume that the </w:t>
       </w:r>
-      <w:proofErr w:type="spellStart"/>
       <w:r>
         <w:rPr>
           <w:i/>
@@ -2403,7 +2252,6 @@
         </w:rPr>
         <w:t>i</w:t>
       </w:r>
-      <w:proofErr w:type="spellEnd"/>
       <w:r>
         <w:t xml:space="preserve"> for every type of instructions equals the number of clock cycles in the instruction EXE stage, for example:</w:t>
       </w:r>
@@ -2677,7 +2525,6 @@
               </w:rPr>
               <w:t>program_</w:t>
             </w:r>
-            <w:proofErr w:type="gramStart"/>
             <w:r>
               <w:rPr>
                 <w:rFonts w:ascii="Courier New" w:hAnsi="Courier New" w:cs="Courier New"/>
@@ -2690,7 +2537,6 @@
               </w:rPr>
               <w:t>.S</w:t>
             </w:r>
-            <w:proofErr w:type="gramEnd"/>
           </w:p>
         </w:tc>
         <w:tc>
@@ -2708,13 +2554,8 @@
               <w:t>2</w:t>
             </w:r>
             <w:r>
-              <w:t xml:space="preserve"> </w:t>
-            </w:r>
-            <w:proofErr w:type="spellStart"/>
-            <w:r>
-              <w:t>ms</w:t>
-            </w:r>
-            <w:proofErr w:type="spellEnd"/>
+              <w:t xml:space="preserve"> ms</w:t>
+            </w:r>
           </w:p>
         </w:tc>
         <w:tc>
@@ -2732,13 +2573,8 @@
               <w:t>70</w:t>
             </w:r>
             <w:r>
-              <w:t xml:space="preserve"> </w:t>
-            </w:r>
-            <w:proofErr w:type="spellStart"/>
-            <w:r>
-              <w:t>ms</w:t>
-            </w:r>
-            <w:proofErr w:type="spellEnd"/>
+              <w:t xml:space="preserve"> ms</w:t>
+            </w:r>
           </w:p>
         </w:tc>
         <w:tc>
@@ -2756,13 +2592,8 @@
               <w:t>2</w:t>
             </w:r>
             <w:r>
-              <w:t xml:space="preserve"> </w:t>
-            </w:r>
-            <w:proofErr w:type="spellStart"/>
-            <w:r>
-              <w:t>ms</w:t>
-            </w:r>
-            <w:proofErr w:type="spellEnd"/>
+              <w:t xml:space="preserve"> ms</w:t>
+            </w:r>
           </w:p>
         </w:tc>
       </w:tr>
@@ -2792,13 +2623,8 @@
         <w:ind w:left="360" w:firstLine="360"/>
       </w:pPr>
       <w:r>
-        <w:t xml:space="preserve">Table 2: CPU time using the </w:t>
-      </w:r>
-      <w:proofErr w:type="gramStart"/>
-      <w:r>
-        <w:t>simulator</w:t>
-      </w:r>
-      <w:proofErr w:type="gramEnd"/>
+        <w:t>Table 2: CPU time using the simulator</w:t>
+      </w:r>
     </w:p>
     <w:tbl>
       <w:tblPr>
@@ -2895,7 +2721,6 @@
               </w:rPr>
               <w:t>program_</w:t>
             </w:r>
-            <w:proofErr w:type="gramStart"/>
             <w:r>
               <w:rPr>
                 <w:rFonts w:ascii="Courier New" w:hAnsi="Courier New" w:cs="Courier New"/>
@@ -2908,7 +2733,6 @@
               </w:rPr>
               <w:t>.S</w:t>
             </w:r>
-            <w:proofErr w:type="gramEnd"/>
           </w:p>
         </w:tc>
         <w:tc>
@@ -2926,13 +2750,8 @@
               <w:t>8</w:t>
             </w:r>
             <w:r>
-              <w:t xml:space="preserve"> </w:t>
-            </w:r>
-            <w:proofErr w:type="spellStart"/>
-            <w:r>
-              <w:t>ms</w:t>
-            </w:r>
-            <w:proofErr w:type="spellEnd"/>
+              <w:t xml:space="preserve"> ms</w:t>
+            </w:r>
           </w:p>
         </w:tc>
         <w:tc>
@@ -2950,13 +2769,8 @@
               <w:t>6</w:t>
             </w:r>
             <w:r>
-              <w:t xml:space="preserve"> </w:t>
-            </w:r>
-            <w:proofErr w:type="spellStart"/>
-            <w:r>
-              <w:t>ms</w:t>
-            </w:r>
-            <w:proofErr w:type="spellEnd"/>
+              <w:t xml:space="preserve"> ms</w:t>
+            </w:r>
           </w:p>
         </w:tc>
         <w:tc>
@@ -2974,13 +2788,8 @@
               <w:t>8</w:t>
             </w:r>
             <w:r>
-              <w:t xml:space="preserve"> </w:t>
-            </w:r>
-            <w:proofErr w:type="spellStart"/>
-            <w:r>
-              <w:t>ms</w:t>
-            </w:r>
-            <w:proofErr w:type="spellEnd"/>
+              <w:t xml:space="preserve"> ms</w:t>
+            </w:r>
           </w:p>
         </w:tc>
       </w:tr>
@@ -2996,29 +2805,8 @@
         <w:spacing w:line="240" w:lineRule="exact"/>
         <w:jc w:val="both"/>
       </w:pPr>
-      <w:proofErr w:type="gramStart"/>
-      <w:r>
-        <w:t>Are</w:t>
-      </w:r>
-      <w:proofErr w:type="gramEnd"/>
-      <w:r>
-        <w:t xml:space="preserve"> there any difference? If yes, </w:t>
-      </w:r>
-      <w:proofErr w:type="gramStart"/>
-      <w:r>
-        <w:t>where</w:t>
-      </w:r>
-      <w:proofErr w:type="gramEnd"/>
-      <w:r>
-        <w:t xml:space="preserve"> and why? If </w:t>
-      </w:r>
-      <w:proofErr w:type="gramStart"/>
-      <w:r>
-        <w:t>Not</w:t>
-      </w:r>
-      <w:proofErr w:type="gramEnd"/>
-      <w:r>
-        <w:t>, provide some comments in the following:</w:t>
+      <w:r>
+        <w:t>Are there any difference? If yes, where and why? If Not, provide some comments in the following:</w:t>
       </w:r>
     </w:p>
     <w:p>
@@ -3066,109 +2854,18 @@
               <w:t>Your answer:</w:t>
             </w:r>
             <w:r>
-              <w:t xml:space="preserve"> </w:t>
-            </w:r>
-            <w:proofErr w:type="spellStart"/>
-            <w:r>
-              <w:t>Essendo</w:t>
-            </w:r>
-            <w:proofErr w:type="spellEnd"/>
-            <w:r>
-              <w:t xml:space="preserve"> il forwarding </w:t>
-            </w:r>
-            <w:proofErr w:type="spellStart"/>
-            <w:r>
-              <w:t>abilitato</w:t>
-            </w:r>
-            <w:proofErr w:type="spellEnd"/>
-            <w:r>
-              <w:t xml:space="preserve">, </w:t>
-            </w:r>
-            <w:proofErr w:type="spellStart"/>
-            <w:r>
-              <w:t>si</w:t>
-            </w:r>
-            <w:proofErr w:type="spellEnd"/>
-            <w:r>
-              <w:t xml:space="preserve"> ha CPI &gt; 1, </w:t>
-            </w:r>
-            <w:proofErr w:type="spellStart"/>
-            <w:r>
-              <w:t>perciò</w:t>
-            </w:r>
-            <w:proofErr w:type="spellEnd"/>
-            <w:r>
-              <w:t xml:space="preserve"> il </w:t>
-            </w:r>
-            <w:proofErr w:type="spellStart"/>
-            <w:r>
-              <w:t>simulatore</w:t>
-            </w:r>
-            <w:proofErr w:type="spellEnd"/>
-            <w:r>
-              <w:t xml:space="preserve"> </w:t>
-            </w:r>
-            <w:proofErr w:type="spellStart"/>
-            <w:r>
-              <w:t>impiega</w:t>
-            </w:r>
-            <w:proofErr w:type="spellEnd"/>
-            <w:r>
-              <w:t xml:space="preserve"> </w:t>
-            </w:r>
-            <w:proofErr w:type="spellStart"/>
-            <w:r>
-              <w:t>meno</w:t>
-            </w:r>
-            <w:proofErr w:type="spellEnd"/>
-            <w:r>
-              <w:t xml:space="preserve"> </w:t>
-            </w:r>
-            <w:proofErr w:type="spellStart"/>
-            <w:r>
-              <w:t>cicli</w:t>
-            </w:r>
-            <w:proofErr w:type="spellEnd"/>
-            <w:r>
-              <w:t xml:space="preserve"> di clock, a </w:t>
-            </w:r>
-            <w:proofErr w:type="spellStart"/>
-            <w:r>
-              <w:t>prescindere</w:t>
-            </w:r>
-            <w:proofErr w:type="spellEnd"/>
-            <w:r>
-              <w:t xml:space="preserve"> </w:t>
-            </w:r>
-            <w:proofErr w:type="spellStart"/>
-            <w:r>
-              <w:t>dalla</w:t>
-            </w:r>
-            <w:proofErr w:type="spellEnd"/>
-            <w:r>
-              <w:t xml:space="preserve"> </w:t>
-            </w:r>
-            <w:proofErr w:type="spellStart"/>
-            <w:r>
-              <w:t>presenza</w:t>
-            </w:r>
-            <w:proofErr w:type="spellEnd"/>
-            <w:r>
-              <w:t xml:space="preserve"> di </w:t>
-            </w:r>
-            <w:proofErr w:type="spellStart"/>
-            <w:r>
-              <w:t>dipendenze</w:t>
-            </w:r>
-            <w:proofErr w:type="spellEnd"/>
-            <w:r>
-              <w:t xml:space="preserve"> di </w:t>
-            </w:r>
-            <w:proofErr w:type="spellStart"/>
-            <w:r>
-              <w:t>dato</w:t>
-            </w:r>
-            <w:proofErr w:type="spellEnd"/>
+              <w:t xml:space="preserve"> Sì, sono presenti differenze.</w:t>
+            </w:r>
+          </w:p>
+          <w:p>
+            <w:pPr>
+              <w:pStyle w:val="Nessunaspaziatura"/>
+              <w:spacing w:line="240" w:lineRule="exact"/>
+              <w:jc w:val="both"/>
+            </w:pPr>
+            <w:r>
+              <w:t>Il simulatore opera con pipelining e forwarding: nonostante la presenza di stalli (dovuti ad esempio alle dipendenze di dato o agli accessi concorrenti allo stesso modulo), la possibilità di parallelizzare le operazioni consente di terminare l’esecuzione del programma rispetto ai calcoli effettuati manualmente. In questo caso, non si considerava la possibilità di stalli, ma nemmeno la parallelizzazione delle operazioni.</w:t>
+            </w:r>
           </w:p>
         </w:tc>
       </w:tr>
@@ -3223,15 +2920,7 @@
         <w:t xml:space="preserve"> and</w:t>
       </w:r>
       <w:r>
-        <w:t xml:space="preserve"> compute how many </w:t>
-      </w:r>
-      <w:proofErr w:type="gramStart"/>
-      <w:r>
-        <w:t>clock</w:t>
-      </w:r>
-      <w:proofErr w:type="gramEnd"/>
-      <w:r>
-        <w:t xml:space="preserve"> cycles the program</w:t>
+        <w:t xml:space="preserve"> compute how many clock cycles the program</w:t>
       </w:r>
       <w:r>
         <w:t xml:space="preserve"> takes</w:t>
@@ -3258,13 +2947,8 @@
         <w:t xml:space="preserve">Table </w:t>
       </w:r>
       <w:r>
-        <w:t xml:space="preserve">3: forwarding </w:t>
-      </w:r>
-      <w:proofErr w:type="gramStart"/>
-      <w:r>
-        <w:t>disabled</w:t>
-      </w:r>
-      <w:proofErr w:type="gramEnd"/>
+        <w:t>3: forwarding disabled</w:t>
+      </w:r>
     </w:p>
     <w:tbl>
       <w:tblPr>
@@ -3332,7 +3016,6 @@
               </w:rPr>
               <w:t>program_</w:t>
             </w:r>
-            <w:proofErr w:type="gramStart"/>
             <w:r>
               <w:rPr>
                 <w:rFonts w:ascii="Courier New" w:hAnsi="Courier New" w:cs="Courier New"/>
@@ -3345,7 +3028,6 @@
               </w:rPr>
               <w:t>.S</w:t>
             </w:r>
-            <w:proofErr w:type="gramEnd"/>
           </w:p>
         </w:tc>
         <w:tc>
@@ -3730,16 +3412,8 @@
               <w:rPr>
                 <w:rFonts w:ascii="Courier New" w:hAnsi="Courier New" w:cs="Courier New"/>
               </w:rPr>
-              <w:t>Program_</w:t>
-            </w:r>
-            <w:proofErr w:type="gramStart"/>
-            <w:r>
-              <w:rPr>
-                <w:rFonts w:ascii="Courier New" w:hAnsi="Courier New" w:cs="Courier New"/>
-              </w:rPr>
-              <w:t>1.S</w:t>
-            </w:r>
-            <w:proofErr w:type="gramEnd"/>
+              <w:t>Program_1.S</w:t>
+            </w:r>
           </w:p>
         </w:tc>
         <w:tc>
@@ -4017,7 +3691,7 @@
           <v:shape id="Object 6" o:spid="_x0000_s2051" type="#_x0000_t75" alt="" style="position:absolute;left:0;text-align:left;margin-left:36.3pt;margin-top:2.95pt;width:408.35pt;height:49pt;z-index:251668480;visibility:visible;mso-wrap-edited:f;mso-width-percent:0;mso-height-percent:0;mso-width-percent:0;mso-height-percent:0">
             <v:imagedata r:id="rId9" o:title=""/>
           </v:shape>
-          <o:OLEObject Type="Embed" ProgID="Equation.3" ShapeID="Object 6" DrawAspect="Content" ObjectID="_1759139223" r:id="rId10"/>
+          <o:OLEObject Type="Embed" ProgID="Equation.3" ShapeID="Object 6" DrawAspect="Content" ObjectID="_1759672227" r:id="rId10"/>
         </w:object>
       </w:r>
     </w:p>
@@ -4064,7 +3738,6 @@
         </w:rPr>
         <w:t>program_</w:t>
       </w:r>
-      <w:proofErr w:type="gramStart"/>
       <w:r>
         <w:rPr>
           <w:rFonts w:ascii="Courier New" w:hAnsi="Courier New" w:cs="Courier New"/>
@@ -4079,7 +3752,6 @@
         </w:rPr>
         <w:t>.s</w:t>
       </w:r>
-      <w:proofErr w:type="gramEnd"/>
     </w:p>
     <w:p>
       <w:pPr>
@@ -4178,13 +3850,8 @@
         <w:t>Base Configuration</w:t>
       </w:r>
       <w:r>
-        <w:t xml:space="preserve">, change only the FP addition latency to </w:t>
-      </w:r>
-      <w:proofErr w:type="gramStart"/>
-      <w:r>
-        <w:t>6</w:t>
-      </w:r>
-      <w:proofErr w:type="gramEnd"/>
+        <w:t>, change only the FP addition latency to 6</w:t>
+      </w:r>
     </w:p>
     <w:p>
       <w:pPr>
@@ -4218,13 +3885,8 @@
         <w:t>Base Configuration</w:t>
       </w:r>
       <w:r>
-        <w:t xml:space="preserve">, change only the Multiplier latency to </w:t>
-      </w:r>
-      <w:proofErr w:type="gramStart"/>
-      <w:r>
-        <w:t>4</w:t>
-      </w:r>
-      <w:proofErr w:type="gramEnd"/>
+        <w:t>, change only the Multiplier latency to 4</w:t>
+      </w:r>
     </w:p>
     <w:p>
       <w:pPr>
@@ -4263,11 +3925,9 @@
       <w:r>
         <w:t xml:space="preserve">, change only the division latency to </w:t>
       </w:r>
-      <w:proofErr w:type="gramStart"/>
       <w:r>
         <w:t>10</w:t>
       </w:r>
-      <w:proofErr w:type="gramEnd"/>
     </w:p>
     <w:p>
       <w:pPr>
@@ -4317,7 +3977,6 @@
         </w:rPr>
         <w:t>program_</w:t>
       </w:r>
-      <w:proofErr w:type="gramStart"/>
       <w:r>
         <w:rPr>
           <w:rFonts w:ascii="Courier New" w:hAnsi="Courier New" w:cs="Courier New"/>
@@ -4332,7 +3991,6 @@
         </w:rPr>
         <w:t>.s</w:t>
       </w:r>
-      <w:proofErr w:type="gramEnd"/>
       <w:r>
         <w:rPr>
           <w:b/>
@@ -4632,24 +4290,15 @@
                 <w:u w:val="single"/>
               </w:rPr>
             </w:pPr>
-          </w:p>
-        </w:tc>
-        <w:tc>
-          <w:tcPr>
-            <w:tcW w:w="1538" w:type="dxa"/>
-          </w:tcPr>
-          <w:p>
-            <w:pPr>
-              <w:pStyle w:val="Paragrafoelenco"/>
-              <w:ind w:left="0"/>
-              <w:jc w:val="both"/>
+            <w:r>
               <w:rPr>
                 <w:sz w:val="20"/>
                 <w:szCs w:val="20"/>
                 <w:highlight w:val="yellow"/>
                 <w:u w:val="single"/>
               </w:rPr>
-            </w:pPr>
+              <w:t>3782</w:t>
+            </w:r>
           </w:p>
         </w:tc>
         <w:tc>
@@ -4668,24 +4317,96 @@
                 <w:u w:val="single"/>
               </w:rPr>
             </w:pPr>
-          </w:p>
-        </w:tc>
-        <w:tc>
-          <w:tcPr>
-            <w:tcW w:w="1538" w:type="dxa"/>
-          </w:tcPr>
-          <w:p>
-            <w:pPr>
-              <w:pStyle w:val="Paragrafoelenco"/>
-              <w:ind w:left="0"/>
-              <w:jc w:val="both"/>
+            <w:r>
               <w:rPr>
                 <w:sz w:val="20"/>
                 <w:szCs w:val="20"/>
                 <w:highlight w:val="yellow"/>
                 <w:u w:val="single"/>
               </w:rPr>
-            </w:pPr>
+              <w:t>0.8</w:t>
+            </w:r>
+            <w:r>
+              <w:rPr>
+                <w:sz w:val="20"/>
+                <w:szCs w:val="20"/>
+                <w:highlight w:val="yellow"/>
+                <w:u w:val="single"/>
+              </w:rPr>
+              <w:t>0</w:t>
+            </w:r>
+          </w:p>
+        </w:tc>
+        <w:tc>
+          <w:tcPr>
+            <w:tcW w:w="1538" w:type="dxa"/>
+          </w:tcPr>
+          <w:p>
+            <w:pPr>
+              <w:pStyle w:val="Paragrafoelenco"/>
+              <w:ind w:left="0"/>
+              <w:jc w:val="both"/>
+              <w:rPr>
+                <w:sz w:val="20"/>
+                <w:szCs w:val="20"/>
+                <w:highlight w:val="yellow"/>
+                <w:u w:val="single"/>
+              </w:rPr>
+            </w:pPr>
+            <w:r>
+              <w:rPr>
+                <w:sz w:val="20"/>
+                <w:szCs w:val="20"/>
+                <w:highlight w:val="yellow"/>
+                <w:u w:val="single"/>
+              </w:rPr>
+              <w:t>1.</w:t>
+            </w:r>
+            <w:r>
+              <w:rPr>
+                <w:sz w:val="20"/>
+                <w:szCs w:val="20"/>
+                <w:highlight w:val="yellow"/>
+                <w:u w:val="single"/>
+              </w:rPr>
+              <w:t>37</w:t>
+            </w:r>
+          </w:p>
+        </w:tc>
+        <w:tc>
+          <w:tcPr>
+            <w:tcW w:w="1538" w:type="dxa"/>
+          </w:tcPr>
+          <w:p>
+            <w:pPr>
+              <w:pStyle w:val="Paragrafoelenco"/>
+              <w:ind w:left="0"/>
+              <w:jc w:val="both"/>
+              <w:rPr>
+                <w:sz w:val="20"/>
+                <w:szCs w:val="20"/>
+                <w:highlight w:val="yellow"/>
+                <w:u w:val="single"/>
+              </w:rPr>
+            </w:pPr>
+            <w:r>
+              <w:rPr>
+                <w:sz w:val="20"/>
+                <w:szCs w:val="20"/>
+                <w:highlight w:val="yellow"/>
+                <w:u w:val="single"/>
+              </w:rPr>
+              <w:t>1.</w:t>
+            </w:r>
+            <w:r>
+              <w:rPr>
+                <w:sz w:val="20"/>
+                <w:szCs w:val="20"/>
+                <w:highlight w:val="yellow"/>
+                <w:u w:val="single"/>
+              </w:rPr>
+              <w:t>20</w:t>
+            </w:r>
           </w:p>
         </w:tc>
       </w:tr>
@@ -4735,24 +4456,15 @@
                 <w:u w:val="single"/>
               </w:rPr>
             </w:pPr>
-          </w:p>
-        </w:tc>
-        <w:tc>
-          <w:tcPr>
-            <w:tcW w:w="1538" w:type="dxa"/>
-          </w:tcPr>
-          <w:p>
-            <w:pPr>
-              <w:pStyle w:val="Paragrafoelenco"/>
-              <w:ind w:left="0"/>
-              <w:jc w:val="both"/>
+            <w:r>
               <w:rPr>
                 <w:sz w:val="20"/>
                 <w:szCs w:val="20"/>
                 <w:highlight w:val="yellow"/>
                 <w:u w:val="single"/>
               </w:rPr>
-            </w:pPr>
+              <w:t>3468</w:t>
+            </w:r>
           </w:p>
         </w:tc>
         <w:tc>
@@ -4771,24 +4483,96 @@
                 <w:u w:val="single"/>
               </w:rPr>
             </w:pPr>
-          </w:p>
-        </w:tc>
-        <w:tc>
-          <w:tcPr>
-            <w:tcW w:w="1538" w:type="dxa"/>
-          </w:tcPr>
-          <w:p>
-            <w:pPr>
-              <w:pStyle w:val="Paragrafoelenco"/>
-              <w:ind w:left="0"/>
-              <w:jc w:val="both"/>
+            <w:r>
               <w:rPr>
                 <w:sz w:val="20"/>
                 <w:szCs w:val="20"/>
                 <w:highlight w:val="yellow"/>
                 <w:u w:val="single"/>
               </w:rPr>
-            </w:pPr>
+              <w:t>0.</w:t>
+            </w:r>
+            <w:r>
+              <w:rPr>
+                <w:sz w:val="20"/>
+                <w:szCs w:val="20"/>
+                <w:highlight w:val="yellow"/>
+                <w:u w:val="single"/>
+              </w:rPr>
+              <w:t>90</w:t>
+            </w:r>
+          </w:p>
+        </w:tc>
+        <w:tc>
+          <w:tcPr>
+            <w:tcW w:w="1538" w:type="dxa"/>
+          </w:tcPr>
+          <w:p>
+            <w:pPr>
+              <w:pStyle w:val="Paragrafoelenco"/>
+              <w:ind w:left="0"/>
+              <w:jc w:val="both"/>
+              <w:rPr>
+                <w:sz w:val="20"/>
+                <w:szCs w:val="20"/>
+                <w:highlight w:val="yellow"/>
+                <w:u w:val="single"/>
+              </w:rPr>
+            </w:pPr>
+            <w:r>
+              <w:rPr>
+                <w:sz w:val="20"/>
+                <w:szCs w:val="20"/>
+                <w:highlight w:val="yellow"/>
+                <w:u w:val="single"/>
+              </w:rPr>
+              <w:t>1.1</w:t>
+            </w:r>
+            <w:r>
+              <w:rPr>
+                <w:sz w:val="20"/>
+                <w:szCs w:val="20"/>
+                <w:highlight w:val="yellow"/>
+                <w:u w:val="single"/>
+              </w:rPr>
+              <w:t>7</w:t>
+            </w:r>
+          </w:p>
+        </w:tc>
+        <w:tc>
+          <w:tcPr>
+            <w:tcW w:w="1538" w:type="dxa"/>
+          </w:tcPr>
+          <w:p>
+            <w:pPr>
+              <w:pStyle w:val="Paragrafoelenco"/>
+              <w:ind w:left="0"/>
+              <w:jc w:val="both"/>
+              <w:rPr>
+                <w:sz w:val="20"/>
+                <w:szCs w:val="20"/>
+                <w:highlight w:val="yellow"/>
+                <w:u w:val="single"/>
+              </w:rPr>
+            </w:pPr>
+            <w:r>
+              <w:rPr>
+                <w:sz w:val="20"/>
+                <w:szCs w:val="20"/>
+                <w:highlight w:val="yellow"/>
+                <w:u w:val="single"/>
+              </w:rPr>
+              <w:t>1.</w:t>
+            </w:r>
+            <w:r>
+              <w:rPr>
+                <w:sz w:val="20"/>
+                <w:szCs w:val="20"/>
+                <w:highlight w:val="yellow"/>
+                <w:u w:val="single"/>
+              </w:rPr>
+              <w:t>23</w:t>
+            </w:r>
           </w:p>
         </w:tc>
       </w:tr>
@@ -4827,7 +4611,6 @@
         </w:rPr>
         <w:t>program_</w:t>
       </w:r>
-      <w:proofErr w:type="gramStart"/>
       <w:r>
         <w:rPr>
           <w:rFonts w:ascii="Courier New" w:hAnsi="Courier New" w:cs="Courier New"/>
@@ -4844,7 +4627,6 @@
         </w:rPr>
         <w:t>.s</w:t>
       </w:r>
-      <w:proofErr w:type="gramEnd"/>
       <w:r>
         <w:t xml:space="preserve">) for the </w:t>
       </w:r>
@@ -4918,7 +4700,6 @@
           <w:lang w:val="fr-FR"/>
         </w:rPr>
       </w:pPr>
-      <w:proofErr w:type="gramStart"/>
       <w:r>
         <w:rPr>
           <w:rFonts w:ascii="Arial Unicode MS" w:eastAsia="Arial Unicode MS" w:hAnsi="Arial Unicode MS" w:cs="Arial Unicode MS"/>
@@ -4926,17 +4707,7 @@
           <w:iCs/>
           <w:lang w:val="fr-FR"/>
         </w:rPr>
-        <w:t>x</w:t>
-      </w:r>
-      <w:proofErr w:type="gramEnd"/>
-      <w:r>
-        <w:rPr>
-          <w:rFonts w:ascii="Arial Unicode MS" w:eastAsia="Arial Unicode MS" w:hAnsi="Arial Unicode MS" w:cs="Arial Unicode MS"/>
-          <w:i/>
-          <w:iCs/>
-          <w:lang w:val="fr-FR"/>
-        </w:rPr>
-        <w:t xml:space="preserve"> = </w:t>
+        <w:t xml:space="preserve">x = </w:t>
       </w:r>
       <m:oMath>
         <m:nary>
@@ -5080,7 +4851,6 @@
           <w:lang w:val="fr-FR"/>
         </w:rPr>
       </w:pPr>
-      <w:proofErr w:type="gramStart"/>
       <w:r>
         <w:rPr>
           <w:rFonts w:ascii="Arial Unicode MS" w:eastAsia="Arial Unicode MS" w:hAnsi="Arial Unicode MS" w:cs="Arial Unicode MS"/>
@@ -5088,50 +4858,32 @@
           <w:iCs/>
           <w:lang w:val="fr-FR"/>
         </w:rPr>
-        <w:t>y</w:t>
-      </w:r>
-      <w:proofErr w:type="gramEnd"/>
-      <w:r>
-        <w:rPr>
-          <w:rFonts w:ascii="Arial Unicode MS" w:eastAsia="Arial Unicode MS" w:hAnsi="Arial Unicode MS" w:cs="Arial Unicode MS"/>
-          <w:i/>
-          <w:iCs/>
+        <w:t>y = f(x)</w:t>
+      </w:r>
+    </w:p>
+    <w:p>
+      <w:pPr>
+        <w:ind w:left="2880"/>
+        <w:rPr>
           <w:lang w:val="fr-FR"/>
         </w:rPr>
-        <w:t xml:space="preserve"> = f(x)</w:t>
-      </w:r>
-    </w:p>
-    <w:p>
-      <w:pPr>
-        <w:ind w:left="2880"/>
+      </w:pPr>
+    </w:p>
+    <w:p>
+      <w:pPr>
+        <w:jc w:val="both"/>
+      </w:pPr>
+      <w:r>
         <w:rPr>
           <w:lang w:val="fr-FR"/>
         </w:rPr>
-      </w:pPr>
-    </w:p>
-    <w:p>
-      <w:pPr>
-        <w:jc w:val="both"/>
-      </w:pPr>
-      <w:r>
-        <w:rPr>
-          <w:lang w:val="fr-FR"/>
-        </w:rPr>
         <w:t xml:space="preserve">      </w:t>
       </w:r>
       <w:r>
         <w:t>where</w:t>
       </w:r>
       <w:r>
-        <w:t xml:space="preserve">, to prevent the propagation of </w:t>
-      </w:r>
-      <w:proofErr w:type="spellStart"/>
-      <w:r>
-        <w:t>NaN</w:t>
-      </w:r>
-      <w:proofErr w:type="spellEnd"/>
-      <w:r>
-        <w:t xml:space="preserve"> (Not a Number),</w:t>
+        <w:t>, to prevent the propagation of NaN (Not a Number),</w:t>
       </w:r>
       <w:r>
         <w:t xml:space="preserve"> the </w:t>
@@ -5267,7 +5019,6 @@
       <w:r>
         <w:t xml:space="preserve"> </w:t>
       </w:r>
-      <w:proofErr w:type="spellStart"/>
       <w:r>
         <w:rPr>
           <w:rFonts w:ascii="Arial Unicode MS" w:eastAsia="Arial Unicode MS" w:hAnsi="Arial Unicode MS" w:cs="Arial Unicode MS"/>
@@ -5276,7 +5027,6 @@
         </w:rPr>
         <w:t>i</w:t>
       </w:r>
-      <w:proofErr w:type="spellEnd"/>
       <w:r>
         <w:rPr>
           <w:rFonts w:ascii="Arial Unicode MS" w:eastAsia="Arial Unicode MS" w:hAnsi="Arial Unicode MS" w:cs="Arial Unicode MS"/>
@@ -5860,7 +5610,6 @@
               </w:rPr>
               <w:t>program_</w:t>
             </w:r>
-            <w:proofErr w:type="gramStart"/>
             <w:r>
               <w:rPr>
                 <w:rFonts w:ascii="Courier New" w:hAnsi="Courier New" w:cs="Courier New"/>
@@ -5873,7 +5622,6 @@
               </w:rPr>
               <w:t>.S</w:t>
             </w:r>
-            <w:proofErr w:type="gramEnd"/>
           </w:p>
         </w:tc>
         <w:tc>
@@ -5884,6 +5632,9 @@
             <w:pPr>
               <w:jc w:val="both"/>
             </w:pPr>
+            <w:r>
+              <w:t>358</w:t>
+            </w:r>
           </w:p>
         </w:tc>
         <w:tc>
@@ -5894,6 +5645,12 @@
             <w:pPr>
               <w:jc w:val="both"/>
             </w:pPr>
+            <w:r>
+              <w:t>25</w:t>
+            </w:r>
+            <w:r>
+              <w:t>7</w:t>
+            </w:r>
           </w:p>
         </w:tc>
         <w:tc>
@@ -5904,6 +5661,9 @@
             <w:pPr>
               <w:jc w:val="both"/>
             </w:pPr>
+            <w:r>
+              <w:t>1.393</w:t>
+            </w:r>
           </w:p>
         </w:tc>
       </w:tr>

</xml_diff>